<commit_message>
finished chap03: people traffic system
</commit_message>
<xml_diff>
--- a/documents/论文/《使用神经网络进行商店客流量统计》-李逸嘉.docx
+++ b/documents/论文/《使用神经网络进行商店客流量统计》-李逸嘉.docx
@@ -181,7 +181,7 @@
           <w:rFonts w:eastAsia="宋体"/>
         </w:rPr>
       </w:pPr>
-      <w:bookmarkStart w:id="0" w:name="_Toc134490196"/>
+      <w:bookmarkStart w:id="0" w:name="_Toc134585951"/>
       <w:r>
         <w:rPr>
           <w:rFonts w:eastAsia="宋体"/>
@@ -556,7 +556,7 @@
           <w:r>
             <w:fldChar w:fldCharType="separate"/>
           </w:r>
-          <w:hyperlink w:anchor="_Toc134490196" w:history="1">
+          <w:hyperlink w:anchor="_Toc134585951" w:history="1">
             <w:r>
               <w:rPr>
                 <w:rStyle w:val="a4"/>
@@ -583,7 +583,7 @@
                 <w:noProof/>
                 <w:webHidden/>
               </w:rPr>
-              <w:instrText xml:space="preserve"> PAGEREF _Toc134490196 \h </w:instrText>
+              <w:instrText xml:space="preserve"> PAGEREF _Toc134585951 \h </w:instrText>
             </w:r>
             <w:r>
               <w:rPr>
@@ -624,7 +624,7 @@
               <w14:ligatures w14:val="standardContextual"/>
             </w:rPr>
           </w:pPr>
-          <w:hyperlink w:anchor="_Toc134490197" w:history="1">
+          <w:hyperlink w:anchor="_Toc134585952" w:history="1">
             <w:r>
               <w:rPr>
                 <w:rStyle w:val="a4"/>
@@ -665,7 +665,7 @@
                 <w:noProof/>
                 <w:webHidden/>
               </w:rPr>
-              <w:instrText xml:space="preserve"> PAGEREF _Toc134490197 \h </w:instrText>
+              <w:instrText xml:space="preserve"> PAGEREF _Toc134585952 \h </w:instrText>
             </w:r>
             <w:r>
               <w:rPr>
@@ -706,7 +706,7 @@
               <w14:ligatures w14:val="standardContextual"/>
             </w:rPr>
           </w:pPr>
-          <w:hyperlink w:anchor="_Toc134490198" w:history="1">
+          <w:hyperlink w:anchor="_Toc134585953" w:history="1">
             <w:r>
               <w:rPr>
                 <w:rStyle w:val="a4"/>
@@ -740,7 +740,7 @@
                 <w:noProof/>
                 <w:webHidden/>
               </w:rPr>
-              <w:instrText xml:space="preserve"> PAGEREF _Toc134490198 \h </w:instrText>
+              <w:instrText xml:space="preserve"> PAGEREF _Toc134585953 \h </w:instrText>
             </w:r>
             <w:r>
               <w:rPr>
@@ -785,7 +785,7 @@
               <w14:ligatures w14:val="standardContextual"/>
             </w:rPr>
           </w:pPr>
-          <w:hyperlink w:anchor="_Toc134490199" w:history="1">
+          <w:hyperlink w:anchor="_Toc134585954" w:history="1">
             <w:r>
               <w:rPr>
                 <w:rStyle w:val="a4"/>
@@ -812,7 +812,7 @@
                 <w:noProof/>
                 <w:webHidden/>
               </w:rPr>
-              <w:instrText xml:space="preserve"> PAGEREF _Toc134490199 \h </w:instrText>
+              <w:instrText xml:space="preserve"> PAGEREF _Toc134585954 \h </w:instrText>
             </w:r>
             <w:r>
               <w:rPr>
@@ -857,7 +857,7 @@
               <w14:ligatures w14:val="standardContextual"/>
             </w:rPr>
           </w:pPr>
-          <w:hyperlink w:anchor="_Toc134490200" w:history="1">
+          <w:hyperlink w:anchor="_Toc134585955" w:history="1">
             <w:r>
               <w:rPr>
                 <w:rStyle w:val="a4"/>
@@ -884,7 +884,7 @@
                 <w:noProof/>
                 <w:webHidden/>
               </w:rPr>
-              <w:instrText xml:space="preserve"> PAGEREF _Toc134490200 \h </w:instrText>
+              <w:instrText xml:space="preserve"> PAGEREF _Toc134585955 \h </w:instrText>
             </w:r>
             <w:r>
               <w:rPr>
@@ -929,7 +929,7 @@
               <w14:ligatures w14:val="standardContextual"/>
             </w:rPr>
           </w:pPr>
-          <w:hyperlink w:anchor="_Toc134490201" w:history="1">
+          <w:hyperlink w:anchor="_Toc134585956" w:history="1">
             <w:r>
               <w:rPr>
                 <w:rStyle w:val="a4"/>
@@ -956,7 +956,7 @@
                 <w:noProof/>
                 <w:webHidden/>
               </w:rPr>
-              <w:instrText xml:space="preserve"> PAGEREF _Toc134490201 \h </w:instrText>
+              <w:instrText xml:space="preserve"> PAGEREF _Toc134585956 \h </w:instrText>
             </w:r>
             <w:r>
               <w:rPr>
@@ -1001,7 +1001,7 @@
               <w14:ligatures w14:val="standardContextual"/>
             </w:rPr>
           </w:pPr>
-          <w:hyperlink w:anchor="_Toc134490202" w:history="1">
+          <w:hyperlink w:anchor="_Toc134585957" w:history="1">
             <w:r>
               <w:rPr>
                 <w:rStyle w:val="a4"/>
@@ -1028,7 +1028,7 @@
                 <w:noProof/>
                 <w:webHidden/>
               </w:rPr>
-              <w:instrText xml:space="preserve"> PAGEREF _Toc134490202 \h </w:instrText>
+              <w:instrText xml:space="preserve"> PAGEREF _Toc134585957 \h </w:instrText>
             </w:r>
             <w:r>
               <w:rPr>
@@ -1073,7 +1073,7 @@
               <w14:ligatures w14:val="standardContextual"/>
             </w:rPr>
           </w:pPr>
-          <w:hyperlink w:anchor="_Toc134490203" w:history="1">
+          <w:hyperlink w:anchor="_Toc134585958" w:history="1">
             <w:r>
               <w:rPr>
                 <w:rStyle w:val="a4"/>
@@ -1100,7 +1100,7 @@
                 <w:noProof/>
                 <w:webHidden/>
               </w:rPr>
-              <w:instrText xml:space="preserve"> PAGEREF _Toc134490203 \h </w:instrText>
+              <w:instrText xml:space="preserve"> PAGEREF _Toc134585958 \h </w:instrText>
             </w:r>
             <w:r>
               <w:rPr>
@@ -1145,7 +1145,7 @@
               <w14:ligatures w14:val="standardContextual"/>
             </w:rPr>
           </w:pPr>
-          <w:hyperlink w:anchor="_Toc134490204" w:history="1">
+          <w:hyperlink w:anchor="_Toc134585959" w:history="1">
             <w:r>
               <w:rPr>
                 <w:rStyle w:val="a4"/>
@@ -1172,7 +1172,7 @@
                 <w:noProof/>
                 <w:webHidden/>
               </w:rPr>
-              <w:instrText xml:space="preserve"> PAGEREF _Toc134490204 \h </w:instrText>
+              <w:instrText xml:space="preserve"> PAGEREF _Toc134585959 \h </w:instrText>
             </w:r>
             <w:r>
               <w:rPr>
@@ -1217,7 +1217,7 @@
               <w14:ligatures w14:val="standardContextual"/>
             </w:rPr>
           </w:pPr>
-          <w:hyperlink w:anchor="_Toc134490205" w:history="1">
+          <w:hyperlink w:anchor="_Toc134585960" w:history="1">
             <w:r>
               <w:rPr>
                 <w:rStyle w:val="a4"/>
@@ -1244,7 +1244,7 @@
                 <w:noProof/>
                 <w:webHidden/>
               </w:rPr>
-              <w:instrText xml:space="preserve"> PAGEREF _Toc134490205 \h </w:instrText>
+              <w:instrText xml:space="preserve"> PAGEREF _Toc134585960 \h </w:instrText>
             </w:r>
             <w:r>
               <w:rPr>
@@ -1289,7 +1289,7 @@
               <w14:ligatures w14:val="standardContextual"/>
             </w:rPr>
           </w:pPr>
-          <w:hyperlink w:anchor="_Toc134490206" w:history="1">
+          <w:hyperlink w:anchor="_Toc134585961" w:history="1">
             <w:r>
               <w:rPr>
                 <w:rStyle w:val="a4"/>
@@ -1316,7 +1316,7 @@
                 <w:noProof/>
                 <w:webHidden/>
               </w:rPr>
-              <w:instrText xml:space="preserve"> PAGEREF _Toc134490206 \h </w:instrText>
+              <w:instrText xml:space="preserve"> PAGEREF _Toc134585961 \h </w:instrText>
             </w:r>
             <w:r>
               <w:rPr>
@@ -1361,7 +1361,7 @@
               <w14:ligatures w14:val="standardContextual"/>
             </w:rPr>
           </w:pPr>
-          <w:hyperlink w:anchor="_Toc134490207" w:history="1">
+          <w:hyperlink w:anchor="_Toc134585962" w:history="1">
             <w:r>
               <w:rPr>
                 <w:rStyle w:val="a4"/>
@@ -1388,7 +1388,7 @@
                 <w:noProof/>
                 <w:webHidden/>
               </w:rPr>
-              <w:instrText xml:space="preserve"> PAGEREF _Toc134490207 \h </w:instrText>
+              <w:instrText xml:space="preserve"> PAGEREF _Toc134585962 \h </w:instrText>
             </w:r>
             <w:r>
               <w:rPr>
@@ -1433,7 +1433,7 @@
               <w14:ligatures w14:val="standardContextual"/>
             </w:rPr>
           </w:pPr>
-          <w:hyperlink w:anchor="_Toc134490208" w:history="1">
+          <w:hyperlink w:anchor="_Toc134585963" w:history="1">
             <w:r>
               <w:rPr>
                 <w:rStyle w:val="a4"/>
@@ -1460,7 +1460,7 @@
                 <w:noProof/>
                 <w:webHidden/>
               </w:rPr>
-              <w:instrText xml:space="preserve"> PAGEREF _Toc134490208 \h </w:instrText>
+              <w:instrText xml:space="preserve"> PAGEREF _Toc134585963 \h </w:instrText>
             </w:r>
             <w:r>
               <w:rPr>
@@ -1501,7 +1501,7 @@
               <w14:ligatures w14:val="standardContextual"/>
             </w:rPr>
           </w:pPr>
-          <w:hyperlink w:anchor="_Toc134490209" w:history="1">
+          <w:hyperlink w:anchor="_Toc134585964" w:history="1">
             <w:r>
               <w:rPr>
                 <w:rStyle w:val="a4"/>
@@ -1535,7 +1535,7 @@
                 <w:noProof/>
                 <w:webHidden/>
               </w:rPr>
-              <w:instrText xml:space="preserve"> PAGEREF _Toc134490209 \h </w:instrText>
+              <w:instrText xml:space="preserve"> PAGEREF _Toc134585964 \h </w:instrText>
             </w:r>
             <w:r>
               <w:rPr>
@@ -1580,7 +1580,7 @@
               <w14:ligatures w14:val="standardContextual"/>
             </w:rPr>
           </w:pPr>
-          <w:hyperlink w:anchor="_Toc134490210" w:history="1">
+          <w:hyperlink w:anchor="_Toc134585965" w:history="1">
             <w:r>
               <w:rPr>
                 <w:rStyle w:val="a4"/>
@@ -1614,7 +1614,7 @@
                 <w:noProof/>
                 <w:webHidden/>
               </w:rPr>
-              <w:instrText xml:space="preserve"> PAGEREF _Toc134490210 \h </w:instrText>
+              <w:instrText xml:space="preserve"> PAGEREF _Toc134585965 \h </w:instrText>
             </w:r>
             <w:r>
               <w:rPr>
@@ -1659,7 +1659,7 @@
               <w14:ligatures w14:val="standardContextual"/>
             </w:rPr>
           </w:pPr>
-          <w:hyperlink w:anchor="_Toc134490211" w:history="1">
+          <w:hyperlink w:anchor="_Toc134585966" w:history="1">
             <w:r>
               <w:rPr>
                 <w:rStyle w:val="a4"/>
@@ -1687,7 +1687,7 @@
                 <w:noProof/>
                 <w:webHidden/>
               </w:rPr>
-              <w:instrText xml:space="preserve"> PAGEREF _Toc134490211 \h </w:instrText>
+              <w:instrText xml:space="preserve"> PAGEREF _Toc134585966 \h </w:instrText>
             </w:r>
             <w:r>
               <w:rPr>
@@ -1732,7 +1732,7 @@
               <w14:ligatures w14:val="standardContextual"/>
             </w:rPr>
           </w:pPr>
-          <w:hyperlink w:anchor="_Toc134490212" w:history="1">
+          <w:hyperlink w:anchor="_Toc134585967" w:history="1">
             <w:r>
               <w:rPr>
                 <w:rStyle w:val="a4"/>
@@ -1759,7 +1759,7 @@
                 <w:noProof/>
                 <w:webHidden/>
               </w:rPr>
-              <w:instrText xml:space="preserve"> PAGEREF _Toc134490212 \h </w:instrText>
+              <w:instrText xml:space="preserve"> PAGEREF _Toc134585967 \h </w:instrText>
             </w:r>
             <w:r>
               <w:rPr>
@@ -1804,7 +1804,7 @@
               <w14:ligatures w14:val="standardContextual"/>
             </w:rPr>
           </w:pPr>
-          <w:hyperlink w:anchor="_Toc134490213" w:history="1">
+          <w:hyperlink w:anchor="_Toc134585968" w:history="1">
             <w:r>
               <w:rPr>
                 <w:rStyle w:val="a4"/>
@@ -1832,7 +1832,7 @@
                 <w:noProof/>
                 <w:webHidden/>
               </w:rPr>
-              <w:instrText xml:space="preserve"> PAGEREF _Toc134490213 \h </w:instrText>
+              <w:instrText xml:space="preserve"> PAGEREF _Toc134585968 \h </w:instrText>
             </w:r>
             <w:r>
               <w:rPr>
@@ -1877,7 +1877,7 @@
               <w14:ligatures w14:val="standardContextual"/>
             </w:rPr>
           </w:pPr>
-          <w:hyperlink w:anchor="_Toc134490214" w:history="1">
+          <w:hyperlink w:anchor="_Toc134585969" w:history="1">
             <w:r>
               <w:rPr>
                 <w:rStyle w:val="a4"/>
@@ -1905,7 +1905,7 @@
                 <w:noProof/>
                 <w:webHidden/>
               </w:rPr>
-              <w:instrText xml:space="preserve"> PAGEREF _Toc134490214 \h </w:instrText>
+              <w:instrText xml:space="preserve"> PAGEREF _Toc134585969 \h </w:instrText>
             </w:r>
             <w:r>
               <w:rPr>
@@ -1950,7 +1950,7 @@
               <w14:ligatures w14:val="standardContextual"/>
             </w:rPr>
           </w:pPr>
-          <w:hyperlink w:anchor="_Toc134490215" w:history="1">
+          <w:hyperlink w:anchor="_Toc134585970" w:history="1">
             <w:r>
               <w:rPr>
                 <w:rStyle w:val="a4"/>
@@ -1978,7 +1978,7 @@
                 <w:noProof/>
                 <w:webHidden/>
               </w:rPr>
-              <w:instrText xml:space="preserve"> PAGEREF _Toc134490215 \h </w:instrText>
+              <w:instrText xml:space="preserve"> PAGEREF _Toc134585970 \h </w:instrText>
             </w:r>
             <w:r>
               <w:rPr>
@@ -2023,7 +2023,7 @@
               <w14:ligatures w14:val="standardContextual"/>
             </w:rPr>
           </w:pPr>
-          <w:hyperlink w:anchor="_Toc134490216" w:history="1">
+          <w:hyperlink w:anchor="_Toc134585971" w:history="1">
             <w:r>
               <w:rPr>
                 <w:rStyle w:val="a4"/>
@@ -2051,7 +2051,7 @@
                 <w:noProof/>
                 <w:webHidden/>
               </w:rPr>
-              <w:instrText xml:space="preserve"> PAGEREF _Toc134490216 \h </w:instrText>
+              <w:instrText xml:space="preserve"> PAGEREF _Toc134585971 \h </w:instrText>
             </w:r>
             <w:r>
               <w:rPr>
@@ -2096,7 +2096,7 @@
               <w14:ligatures w14:val="standardContextual"/>
             </w:rPr>
           </w:pPr>
-          <w:hyperlink w:anchor="_Toc134490217" w:history="1">
+          <w:hyperlink w:anchor="_Toc134585972" w:history="1">
             <w:r>
               <w:rPr>
                 <w:rStyle w:val="a4"/>
@@ -2130,7 +2130,7 @@
                 <w:noProof/>
                 <w:webHidden/>
               </w:rPr>
-              <w:instrText xml:space="preserve"> PAGEREF _Toc134490217 \h </w:instrText>
+              <w:instrText xml:space="preserve"> PAGEREF _Toc134585972 \h </w:instrText>
             </w:r>
             <w:r>
               <w:rPr>
@@ -2175,7 +2175,7 @@
               <w14:ligatures w14:val="standardContextual"/>
             </w:rPr>
           </w:pPr>
-          <w:hyperlink w:anchor="_Toc134490218" w:history="1">
+          <w:hyperlink w:anchor="_Toc134585973" w:history="1">
             <w:r>
               <w:rPr>
                 <w:rStyle w:val="a4"/>
@@ -2203,7 +2203,7 @@
                 <w:noProof/>
                 <w:webHidden/>
               </w:rPr>
-              <w:instrText xml:space="preserve"> PAGEREF _Toc134490218 \h </w:instrText>
+              <w:instrText xml:space="preserve"> PAGEREF _Toc134585973 \h </w:instrText>
             </w:r>
             <w:r>
               <w:rPr>
@@ -2248,7 +2248,7 @@
               <w14:ligatures w14:val="standardContextual"/>
             </w:rPr>
           </w:pPr>
-          <w:hyperlink w:anchor="_Toc134490219" w:history="1">
+          <w:hyperlink w:anchor="_Toc134585974" w:history="1">
             <w:r>
               <w:rPr>
                 <w:rStyle w:val="a4"/>
@@ -2276,7 +2276,7 @@
                 <w:noProof/>
                 <w:webHidden/>
               </w:rPr>
-              <w:instrText xml:space="preserve"> PAGEREF _Toc134490219 \h </w:instrText>
+              <w:instrText xml:space="preserve"> PAGEREF _Toc134585974 \h </w:instrText>
             </w:r>
             <w:r>
               <w:rPr>
@@ -2321,7 +2321,7 @@
               <w14:ligatures w14:val="standardContextual"/>
             </w:rPr>
           </w:pPr>
-          <w:hyperlink w:anchor="_Toc134490220" w:history="1">
+          <w:hyperlink w:anchor="_Toc134585975" w:history="1">
             <w:r>
               <w:rPr>
                 <w:rStyle w:val="a4"/>
@@ -2349,7 +2349,7 @@
                 <w:noProof/>
                 <w:webHidden/>
               </w:rPr>
-              <w:instrText xml:space="preserve"> PAGEREF _Toc134490220 \h </w:instrText>
+              <w:instrText xml:space="preserve"> PAGEREF _Toc134585975 \h </w:instrText>
             </w:r>
             <w:r>
               <w:rPr>
@@ -2394,7 +2394,7 @@
               <w14:ligatures w14:val="standardContextual"/>
             </w:rPr>
           </w:pPr>
-          <w:hyperlink w:anchor="_Toc134490221" w:history="1">
+          <w:hyperlink w:anchor="_Toc134585976" w:history="1">
             <w:r>
               <w:rPr>
                 <w:rStyle w:val="a4"/>
@@ -2422,7 +2422,7 @@
                 <w:noProof/>
                 <w:webHidden/>
               </w:rPr>
-              <w:instrText xml:space="preserve"> PAGEREF _Toc134490221 \h </w:instrText>
+              <w:instrText xml:space="preserve"> PAGEREF _Toc134585976 \h </w:instrText>
             </w:r>
             <w:r>
               <w:rPr>
@@ -2442,7 +2442,7 @@
                 <w:noProof/>
                 <w:webHidden/>
               </w:rPr>
-              <w:t>22</w:t>
+              <w:t>21</w:t>
             </w:r>
             <w:r>
               <w:rPr>
@@ -2463,13 +2463,27 @@
               <w14:ligatures w14:val="standardContextual"/>
             </w:rPr>
           </w:pPr>
-          <w:hyperlink w:anchor="_Toc134490222" w:history="1">
+          <w:hyperlink w:anchor="_Toc134585977" w:history="1">
             <w:r>
               <w:rPr>
                 <w:rStyle w:val="a4"/>
                 <w:noProof/>
               </w:rPr>
-              <w:t xml:space="preserve">ГЛАВА 3  Система оценки трафика магазина основа на нейтронных сетей </w:t>
+              <w:t>ГЛАВА 3  Сис</w:t>
+            </w:r>
+            <w:r>
+              <w:rPr>
+                <w:rStyle w:val="a4"/>
+                <w:noProof/>
+              </w:rPr>
+              <w:t>т</w:t>
+            </w:r>
+            <w:r>
+              <w:rPr>
+                <w:rStyle w:val="a4"/>
+                <w:noProof/>
+              </w:rPr>
+              <w:t xml:space="preserve">ема оценки трафика магазина основа на нейтронных сетей </w:t>
             </w:r>
             <w:r>
               <w:rPr>
@@ -2505,7 +2519,7 @@
                 <w:noProof/>
                 <w:webHidden/>
               </w:rPr>
-              <w:instrText xml:space="preserve"> PAGEREF _Toc134490222 \h </w:instrText>
+              <w:instrText xml:space="preserve"> PAGEREF _Toc134585977 \h </w:instrText>
             </w:r>
             <w:r>
               <w:rPr>
@@ -2525,7 +2539,7 @@
                 <w:noProof/>
                 <w:webHidden/>
               </w:rPr>
-              <w:t>24</w:t>
+              <w:t>23</w:t>
             </w:r>
             <w:r>
               <w:rPr>
@@ -2550,7 +2564,7 @@
               <w14:ligatures w14:val="standardContextual"/>
             </w:rPr>
           </w:pPr>
-          <w:hyperlink w:anchor="_Toc134490223" w:history="1">
+          <w:hyperlink w:anchor="_Toc134585978" w:history="1">
             <w:r>
               <w:rPr>
                 <w:rStyle w:val="a4"/>
@@ -2577,7 +2591,7 @@
                 <w:noProof/>
                 <w:webHidden/>
               </w:rPr>
-              <w:instrText xml:space="preserve"> PAGEREF _Toc134490223 \h </w:instrText>
+              <w:instrText xml:space="preserve"> PAGEREF _Toc134585978 \h </w:instrText>
             </w:r>
             <w:r>
               <w:rPr>
@@ -2597,7 +2611,7 @@
                 <w:noProof/>
                 <w:webHidden/>
               </w:rPr>
-              <w:t>24</w:t>
+              <w:t>23</w:t>
             </w:r>
             <w:r>
               <w:rPr>
@@ -2622,7 +2636,7 @@
               <w14:ligatures w14:val="standardContextual"/>
             </w:rPr>
           </w:pPr>
-          <w:hyperlink w:anchor="_Toc134490224" w:history="1">
+          <w:hyperlink w:anchor="_Toc134585979" w:history="1">
             <w:r>
               <w:rPr>
                 <w:rStyle w:val="a4"/>
@@ -2649,7 +2663,7 @@
                 <w:noProof/>
                 <w:webHidden/>
               </w:rPr>
-              <w:instrText xml:space="preserve"> PAGEREF _Toc134490224 \h </w:instrText>
+              <w:instrText xml:space="preserve"> PAGEREF _Toc134585979 \h </w:instrText>
             </w:r>
             <w:r>
               <w:rPr>
@@ -2694,7 +2708,7 @@
               <w14:ligatures w14:val="standardContextual"/>
             </w:rPr>
           </w:pPr>
-          <w:hyperlink w:anchor="_Toc134490225" w:history="1">
+          <w:hyperlink w:anchor="_Toc134585980" w:history="1">
             <w:r>
               <w:rPr>
                 <w:rStyle w:val="a4"/>
@@ -2722,7 +2736,7 @@
                 <w:noProof/>
                 <w:webHidden/>
               </w:rPr>
-              <w:instrText xml:space="preserve"> PAGEREF _Toc134490225 \h </w:instrText>
+              <w:instrText xml:space="preserve"> PAGEREF _Toc134585980 \h </w:instrText>
             </w:r>
             <w:r>
               <w:rPr>
@@ -2767,14 +2781,14 @@
               <w14:ligatures w14:val="standardContextual"/>
             </w:rPr>
           </w:pPr>
-          <w:hyperlink w:anchor="_Toc134490226" w:history="1">
+          <w:hyperlink w:anchor="_Toc134585981" w:history="1">
             <w:r>
               <w:rPr>
                 <w:rStyle w:val="a4"/>
                 <w:noProof/>
                 <w:lang w:val="ru-RU"/>
               </w:rPr>
-              <w:t>行人跟踪流程</w:t>
+              <w:t>开发环境</w:t>
             </w:r>
             <w:r>
               <w:rPr>
@@ -2795,7 +2809,7 @@
                 <w:noProof/>
                 <w:webHidden/>
               </w:rPr>
-              <w:instrText xml:space="preserve"> PAGEREF _Toc134490226 \h </w:instrText>
+              <w:instrText xml:space="preserve"> PAGEREF _Toc134585981 \h </w:instrText>
             </w:r>
             <w:r>
               <w:rPr>
@@ -2815,7 +2829,312 @@
                 <w:noProof/>
                 <w:webHidden/>
               </w:rPr>
-              <w:t>24</w:t>
+              <w:t>27</w:t>
+            </w:r>
+            <w:r>
+              <w:rPr>
+                <w:noProof/>
+                <w:webHidden/>
+              </w:rPr>
+              <w:fldChar w:fldCharType="end"/>
+            </w:r>
+          </w:hyperlink>
+        </w:p>
+        <w:p>
+          <w:pPr>
+            <w:pStyle w:val="TOC1"/>
+            <w:rPr>
+              <w:rFonts w:asciiTheme="minorHAnsi" w:eastAsiaTheme="minorEastAsia" w:hAnsiTheme="minorHAnsi" w:cstheme="minorBidi"/>
+              <w:noProof/>
+              <w:szCs w:val="22"/>
+              <w14:ligatures w14:val="standardContextual"/>
+            </w:rPr>
+          </w:pPr>
+          <w:hyperlink w:anchor="_Toc134585982" w:history="1">
+            <w:r>
+              <w:rPr>
+                <w:rStyle w:val="a4"/>
+                <w:noProof/>
+              </w:rPr>
+              <w:t xml:space="preserve">ГЛАВА 4 Анализ полученных результатов </w:t>
+            </w:r>
+            <w:r>
+              <w:rPr>
+                <w:rStyle w:val="a4"/>
+                <w:noProof/>
+              </w:rPr>
+              <w:t>（结果分析）</w:t>
+            </w:r>
+            <w:r>
+              <w:rPr>
+                <w:noProof/>
+                <w:webHidden/>
+              </w:rPr>
+              <w:tab/>
+            </w:r>
+            <w:r>
+              <w:rPr>
+                <w:noProof/>
+                <w:webHidden/>
+              </w:rPr>
+              <w:fldChar w:fldCharType="begin"/>
+            </w:r>
+            <w:r>
+              <w:rPr>
+                <w:noProof/>
+                <w:webHidden/>
+              </w:rPr>
+              <w:instrText xml:space="preserve"> PAGEREF _Toc134585982 \h </w:instrText>
+            </w:r>
+            <w:r>
+              <w:rPr>
+                <w:noProof/>
+                <w:webHidden/>
+              </w:rPr>
+            </w:r>
+            <w:r>
+              <w:rPr>
+                <w:noProof/>
+                <w:webHidden/>
+              </w:rPr>
+              <w:fldChar w:fldCharType="separate"/>
+            </w:r>
+            <w:r>
+              <w:rPr>
+                <w:noProof/>
+                <w:webHidden/>
+              </w:rPr>
+              <w:t>28</w:t>
+            </w:r>
+            <w:r>
+              <w:rPr>
+                <w:noProof/>
+                <w:webHidden/>
+              </w:rPr>
+              <w:fldChar w:fldCharType="end"/>
+            </w:r>
+          </w:hyperlink>
+        </w:p>
+        <w:p>
+          <w:pPr>
+            <w:pStyle w:val="TOC2"/>
+            <w:tabs>
+              <w:tab w:val="right" w:leader="dot" w:pos="8296"/>
+            </w:tabs>
+            <w:ind w:firstLine="420"/>
+            <w:rPr>
+              <w:rFonts w:asciiTheme="minorHAnsi" w:eastAsiaTheme="minorEastAsia" w:hAnsiTheme="minorHAnsi" w:cstheme="minorBidi"/>
+              <w:noProof/>
+              <w:szCs w:val="22"/>
+              <w14:ligatures w14:val="standardContextual"/>
+            </w:rPr>
+          </w:pPr>
+          <w:hyperlink w:anchor="_Toc134585983" w:history="1">
+            <w:r>
+              <w:rPr>
+                <w:rStyle w:val="a4"/>
+                <w:noProof/>
+              </w:rPr>
+              <w:t>ReID</w:t>
+            </w:r>
+            <w:r>
+              <w:rPr>
+                <w:rStyle w:val="a4"/>
+                <w:noProof/>
+              </w:rPr>
+              <w:t>模型的评价指标</w:t>
+            </w:r>
+            <w:r>
+              <w:rPr>
+                <w:noProof/>
+                <w:webHidden/>
+              </w:rPr>
+              <w:tab/>
+            </w:r>
+            <w:r>
+              <w:rPr>
+                <w:noProof/>
+                <w:webHidden/>
+              </w:rPr>
+              <w:fldChar w:fldCharType="begin"/>
+            </w:r>
+            <w:r>
+              <w:rPr>
+                <w:noProof/>
+                <w:webHidden/>
+              </w:rPr>
+              <w:instrText xml:space="preserve"> PAGEREF _Toc134585983 \h </w:instrText>
+            </w:r>
+            <w:r>
+              <w:rPr>
+                <w:noProof/>
+                <w:webHidden/>
+              </w:rPr>
+            </w:r>
+            <w:r>
+              <w:rPr>
+                <w:noProof/>
+                <w:webHidden/>
+              </w:rPr>
+              <w:fldChar w:fldCharType="separate"/>
+            </w:r>
+            <w:r>
+              <w:rPr>
+                <w:noProof/>
+                <w:webHidden/>
+              </w:rPr>
+              <w:t>28</w:t>
+            </w:r>
+            <w:r>
+              <w:rPr>
+                <w:noProof/>
+                <w:webHidden/>
+              </w:rPr>
+              <w:fldChar w:fldCharType="end"/>
+            </w:r>
+          </w:hyperlink>
+        </w:p>
+        <w:p>
+          <w:pPr>
+            <w:pStyle w:val="TOC2"/>
+            <w:tabs>
+              <w:tab w:val="right" w:leader="dot" w:pos="8296"/>
+            </w:tabs>
+            <w:ind w:firstLine="420"/>
+            <w:rPr>
+              <w:rFonts w:asciiTheme="minorHAnsi" w:eastAsiaTheme="minorEastAsia" w:hAnsiTheme="minorHAnsi" w:cstheme="minorBidi"/>
+              <w:noProof/>
+              <w:szCs w:val="22"/>
+              <w14:ligatures w14:val="standardContextual"/>
+            </w:rPr>
+          </w:pPr>
+          <w:hyperlink w:anchor="_Toc134585984" w:history="1">
+            <w:r>
+              <w:rPr>
+                <w:rStyle w:val="a4"/>
+                <w:noProof/>
+              </w:rPr>
+              <w:t>DeepSORT</w:t>
+            </w:r>
+            <w:r>
+              <w:rPr>
+                <w:rStyle w:val="a4"/>
+                <w:noProof/>
+              </w:rPr>
+              <w:t>模型的评价指标</w:t>
+            </w:r>
+            <w:r>
+              <w:rPr>
+                <w:noProof/>
+                <w:webHidden/>
+              </w:rPr>
+              <w:tab/>
+            </w:r>
+            <w:r>
+              <w:rPr>
+                <w:noProof/>
+                <w:webHidden/>
+              </w:rPr>
+              <w:fldChar w:fldCharType="begin"/>
+            </w:r>
+            <w:r>
+              <w:rPr>
+                <w:noProof/>
+                <w:webHidden/>
+              </w:rPr>
+              <w:instrText xml:space="preserve"> PAGEREF _Toc134585984 \h </w:instrText>
+            </w:r>
+            <w:r>
+              <w:rPr>
+                <w:noProof/>
+                <w:webHidden/>
+              </w:rPr>
+            </w:r>
+            <w:r>
+              <w:rPr>
+                <w:noProof/>
+                <w:webHidden/>
+              </w:rPr>
+              <w:fldChar w:fldCharType="separate"/>
+            </w:r>
+            <w:r>
+              <w:rPr>
+                <w:noProof/>
+                <w:webHidden/>
+              </w:rPr>
+              <w:t>28</w:t>
+            </w:r>
+            <w:r>
+              <w:rPr>
+                <w:noProof/>
+                <w:webHidden/>
+              </w:rPr>
+              <w:fldChar w:fldCharType="end"/>
+            </w:r>
+          </w:hyperlink>
+        </w:p>
+        <w:p>
+          <w:pPr>
+            <w:pStyle w:val="TOC2"/>
+            <w:tabs>
+              <w:tab w:val="right" w:leader="dot" w:pos="8296"/>
+            </w:tabs>
+            <w:ind w:firstLine="420"/>
+            <w:rPr>
+              <w:rFonts w:asciiTheme="minorHAnsi" w:eastAsiaTheme="minorEastAsia" w:hAnsiTheme="minorHAnsi" w:cstheme="minorBidi"/>
+              <w:noProof/>
+              <w:szCs w:val="22"/>
+              <w14:ligatures w14:val="standardContextual"/>
+            </w:rPr>
+          </w:pPr>
+          <w:hyperlink w:anchor="_Toc134585985" w:history="1">
+            <w:r>
+              <w:rPr>
+                <w:rStyle w:val="a4"/>
+                <w:noProof/>
+              </w:rPr>
+              <w:t>商店客流量统计系统展示与测试</w:t>
+            </w:r>
+            <w:r>
+              <w:rPr>
+                <w:noProof/>
+                <w:webHidden/>
+              </w:rPr>
+              <w:tab/>
+            </w:r>
+            <w:r>
+              <w:rPr>
+                <w:noProof/>
+                <w:webHidden/>
+              </w:rPr>
+              <w:fldChar w:fldCharType="begin"/>
+            </w:r>
+            <w:r>
+              <w:rPr>
+                <w:noProof/>
+                <w:webHidden/>
+              </w:rPr>
+              <w:instrText xml:space="preserve"> PAGEREF _Toc134585985 \h </w:instrText>
+            </w:r>
+            <w:r>
+              <w:rPr>
+                <w:noProof/>
+                <w:webHidden/>
+              </w:rPr>
+            </w:r>
+            <w:r>
+              <w:rPr>
+                <w:noProof/>
+                <w:webHidden/>
+              </w:rPr>
+              <w:fldChar w:fldCharType="separate"/>
+            </w:r>
+            <w:r>
+              <w:rPr>
+                <w:noProof/>
+                <w:webHidden/>
+              </w:rPr>
+              <w:t>28</w:t>
             </w:r>
             <w:r>
               <w:rPr>
@@ -2840,14 +3159,14 @@
               <w14:ligatures w14:val="standardContextual"/>
             </w:rPr>
           </w:pPr>
-          <w:hyperlink w:anchor="_Toc134490227" w:history="1">
+          <w:hyperlink w:anchor="_Toc134585986" w:history="1">
             <w:r>
               <w:rPr>
                 <w:rStyle w:val="a4"/>
                 <w:noProof/>
                 <w:lang w:val="ru-RU"/>
               </w:rPr>
-              <w:t>开发环境</w:t>
+              <w:t>系统展示</w:t>
             </w:r>
             <w:r>
               <w:rPr>
@@ -2868,7 +3187,7 @@
                 <w:noProof/>
                 <w:webHidden/>
               </w:rPr>
-              <w:instrText xml:space="preserve"> PAGEREF _Toc134490227 \h </w:instrText>
+              <w:instrText xml:space="preserve"> PAGEREF _Toc134585986 \h </w:instrText>
             </w:r>
             <w:r>
               <w:rPr>
@@ -2888,312 +3207,7 @@
                 <w:noProof/>
                 <w:webHidden/>
               </w:rPr>
-              <w:t>24</w:t>
-            </w:r>
-            <w:r>
-              <w:rPr>
-                <w:noProof/>
-                <w:webHidden/>
-              </w:rPr>
-              <w:fldChar w:fldCharType="end"/>
-            </w:r>
-          </w:hyperlink>
-        </w:p>
-        <w:p>
-          <w:pPr>
-            <w:pStyle w:val="TOC1"/>
-            <w:rPr>
-              <w:rFonts w:asciiTheme="minorHAnsi" w:eastAsiaTheme="minorEastAsia" w:hAnsiTheme="minorHAnsi" w:cstheme="minorBidi"/>
-              <w:noProof/>
-              <w:szCs w:val="22"/>
-              <w14:ligatures w14:val="standardContextual"/>
-            </w:rPr>
-          </w:pPr>
-          <w:hyperlink w:anchor="_Toc134490228" w:history="1">
-            <w:r>
-              <w:rPr>
-                <w:rStyle w:val="a4"/>
-                <w:noProof/>
-              </w:rPr>
-              <w:t xml:space="preserve">ГЛАВА 4 Анализ полученных результатов </w:t>
-            </w:r>
-            <w:r>
-              <w:rPr>
-                <w:rStyle w:val="a4"/>
-                <w:noProof/>
-              </w:rPr>
-              <w:t>（结果分析）</w:t>
-            </w:r>
-            <w:r>
-              <w:rPr>
-                <w:noProof/>
-                <w:webHidden/>
-              </w:rPr>
-              <w:tab/>
-            </w:r>
-            <w:r>
-              <w:rPr>
-                <w:noProof/>
-                <w:webHidden/>
-              </w:rPr>
-              <w:fldChar w:fldCharType="begin"/>
-            </w:r>
-            <w:r>
-              <w:rPr>
-                <w:noProof/>
-                <w:webHidden/>
-              </w:rPr>
-              <w:instrText xml:space="preserve"> PAGEREF _Toc134490228 \h </w:instrText>
-            </w:r>
-            <w:r>
-              <w:rPr>
-                <w:noProof/>
-                <w:webHidden/>
-              </w:rPr>
-            </w:r>
-            <w:r>
-              <w:rPr>
-                <w:noProof/>
-                <w:webHidden/>
-              </w:rPr>
-              <w:fldChar w:fldCharType="separate"/>
-            </w:r>
-            <w:r>
-              <w:rPr>
-                <w:noProof/>
-                <w:webHidden/>
-              </w:rPr>
-              <w:t>25</w:t>
-            </w:r>
-            <w:r>
-              <w:rPr>
-                <w:noProof/>
-                <w:webHidden/>
-              </w:rPr>
-              <w:fldChar w:fldCharType="end"/>
-            </w:r>
-          </w:hyperlink>
-        </w:p>
-        <w:p>
-          <w:pPr>
-            <w:pStyle w:val="TOC2"/>
-            <w:tabs>
-              <w:tab w:val="right" w:leader="dot" w:pos="8296"/>
-            </w:tabs>
-            <w:ind w:firstLine="420"/>
-            <w:rPr>
-              <w:rFonts w:asciiTheme="minorHAnsi" w:eastAsiaTheme="minorEastAsia" w:hAnsiTheme="minorHAnsi" w:cstheme="minorBidi"/>
-              <w:noProof/>
-              <w:szCs w:val="22"/>
-              <w14:ligatures w14:val="standardContextual"/>
-            </w:rPr>
-          </w:pPr>
-          <w:hyperlink w:anchor="_Toc134490229" w:history="1">
-            <w:r>
-              <w:rPr>
-                <w:rStyle w:val="a4"/>
-                <w:noProof/>
-              </w:rPr>
-              <w:t>ReID</w:t>
-            </w:r>
-            <w:r>
-              <w:rPr>
-                <w:rStyle w:val="a4"/>
-                <w:noProof/>
-              </w:rPr>
-              <w:t>模型的评价指标</w:t>
-            </w:r>
-            <w:r>
-              <w:rPr>
-                <w:noProof/>
-                <w:webHidden/>
-              </w:rPr>
-              <w:tab/>
-            </w:r>
-            <w:r>
-              <w:rPr>
-                <w:noProof/>
-                <w:webHidden/>
-              </w:rPr>
-              <w:fldChar w:fldCharType="begin"/>
-            </w:r>
-            <w:r>
-              <w:rPr>
-                <w:noProof/>
-                <w:webHidden/>
-              </w:rPr>
-              <w:instrText xml:space="preserve"> PAGEREF _Toc134490229 \h </w:instrText>
-            </w:r>
-            <w:r>
-              <w:rPr>
-                <w:noProof/>
-                <w:webHidden/>
-              </w:rPr>
-            </w:r>
-            <w:r>
-              <w:rPr>
-                <w:noProof/>
-                <w:webHidden/>
-              </w:rPr>
-              <w:fldChar w:fldCharType="separate"/>
-            </w:r>
-            <w:r>
-              <w:rPr>
-                <w:noProof/>
-                <w:webHidden/>
-              </w:rPr>
-              <w:t>25</w:t>
-            </w:r>
-            <w:r>
-              <w:rPr>
-                <w:noProof/>
-                <w:webHidden/>
-              </w:rPr>
-              <w:fldChar w:fldCharType="end"/>
-            </w:r>
-          </w:hyperlink>
-        </w:p>
-        <w:p>
-          <w:pPr>
-            <w:pStyle w:val="TOC2"/>
-            <w:tabs>
-              <w:tab w:val="right" w:leader="dot" w:pos="8296"/>
-            </w:tabs>
-            <w:ind w:firstLine="420"/>
-            <w:rPr>
-              <w:rFonts w:asciiTheme="minorHAnsi" w:eastAsiaTheme="minorEastAsia" w:hAnsiTheme="minorHAnsi" w:cstheme="minorBidi"/>
-              <w:noProof/>
-              <w:szCs w:val="22"/>
-              <w14:ligatures w14:val="standardContextual"/>
-            </w:rPr>
-          </w:pPr>
-          <w:hyperlink w:anchor="_Toc134490230" w:history="1">
-            <w:r>
-              <w:rPr>
-                <w:rStyle w:val="a4"/>
-                <w:noProof/>
-              </w:rPr>
-              <w:t>DeepSORT</w:t>
-            </w:r>
-            <w:r>
-              <w:rPr>
-                <w:rStyle w:val="a4"/>
-                <w:noProof/>
-              </w:rPr>
-              <w:t>模型的评价指标</w:t>
-            </w:r>
-            <w:r>
-              <w:rPr>
-                <w:noProof/>
-                <w:webHidden/>
-              </w:rPr>
-              <w:tab/>
-            </w:r>
-            <w:r>
-              <w:rPr>
-                <w:noProof/>
-                <w:webHidden/>
-              </w:rPr>
-              <w:fldChar w:fldCharType="begin"/>
-            </w:r>
-            <w:r>
-              <w:rPr>
-                <w:noProof/>
-                <w:webHidden/>
-              </w:rPr>
-              <w:instrText xml:space="preserve"> PAGEREF _Toc134490230 \h </w:instrText>
-            </w:r>
-            <w:r>
-              <w:rPr>
-                <w:noProof/>
-                <w:webHidden/>
-              </w:rPr>
-            </w:r>
-            <w:r>
-              <w:rPr>
-                <w:noProof/>
-                <w:webHidden/>
-              </w:rPr>
-              <w:fldChar w:fldCharType="separate"/>
-            </w:r>
-            <w:r>
-              <w:rPr>
-                <w:noProof/>
-                <w:webHidden/>
-              </w:rPr>
-              <w:t>25</w:t>
-            </w:r>
-            <w:r>
-              <w:rPr>
-                <w:noProof/>
-                <w:webHidden/>
-              </w:rPr>
-              <w:fldChar w:fldCharType="end"/>
-            </w:r>
-          </w:hyperlink>
-        </w:p>
-        <w:p>
-          <w:pPr>
-            <w:pStyle w:val="TOC2"/>
-            <w:tabs>
-              <w:tab w:val="right" w:leader="dot" w:pos="8296"/>
-            </w:tabs>
-            <w:ind w:firstLine="420"/>
-            <w:rPr>
-              <w:rFonts w:asciiTheme="minorHAnsi" w:eastAsiaTheme="minorEastAsia" w:hAnsiTheme="minorHAnsi" w:cstheme="minorBidi"/>
-              <w:noProof/>
-              <w:szCs w:val="22"/>
-              <w14:ligatures w14:val="standardContextual"/>
-            </w:rPr>
-          </w:pPr>
-          <w:hyperlink w:anchor="_Toc134490231" w:history="1">
-            <w:r>
-              <w:rPr>
-                <w:rStyle w:val="a4"/>
-                <w:noProof/>
-              </w:rPr>
-              <w:t>商店客流量统计系统展示与测试</w:t>
-            </w:r>
-            <w:r>
-              <w:rPr>
-                <w:noProof/>
-                <w:webHidden/>
-              </w:rPr>
-              <w:tab/>
-            </w:r>
-            <w:r>
-              <w:rPr>
-                <w:noProof/>
-                <w:webHidden/>
-              </w:rPr>
-              <w:fldChar w:fldCharType="begin"/>
-            </w:r>
-            <w:r>
-              <w:rPr>
-                <w:noProof/>
-                <w:webHidden/>
-              </w:rPr>
-              <w:instrText xml:space="preserve"> PAGEREF _Toc134490231 \h </w:instrText>
-            </w:r>
-            <w:r>
-              <w:rPr>
-                <w:noProof/>
-                <w:webHidden/>
-              </w:rPr>
-            </w:r>
-            <w:r>
-              <w:rPr>
-                <w:noProof/>
-                <w:webHidden/>
-              </w:rPr>
-              <w:fldChar w:fldCharType="separate"/>
-            </w:r>
-            <w:r>
-              <w:rPr>
-                <w:noProof/>
-                <w:webHidden/>
-              </w:rPr>
-              <w:t>25</w:t>
+              <w:t>28</w:t>
             </w:r>
             <w:r>
               <w:rPr>
@@ -3218,14 +3232,14 @@
               <w14:ligatures w14:val="standardContextual"/>
             </w:rPr>
           </w:pPr>
-          <w:hyperlink w:anchor="_Toc134490232" w:history="1">
+          <w:hyperlink w:anchor="_Toc134585987" w:history="1">
             <w:r>
               <w:rPr>
                 <w:rStyle w:val="a4"/>
                 <w:noProof/>
                 <w:lang w:val="ru-RU"/>
               </w:rPr>
-              <w:t>系统展示</w:t>
+              <w:t>测试环境</w:t>
             </w:r>
             <w:r>
               <w:rPr>
@@ -3246,7 +3260,7 @@
                 <w:noProof/>
                 <w:webHidden/>
               </w:rPr>
-              <w:instrText xml:space="preserve"> PAGEREF _Toc134490232 \h </w:instrText>
+              <w:instrText xml:space="preserve"> PAGEREF _Toc134585987 \h </w:instrText>
             </w:r>
             <w:r>
               <w:rPr>
@@ -3266,7 +3280,7 @@
                 <w:noProof/>
                 <w:webHidden/>
               </w:rPr>
-              <w:t>25</w:t>
+              <w:t>28</w:t>
             </w:r>
             <w:r>
               <w:rPr>
@@ -3291,14 +3305,14 @@
               <w14:ligatures w14:val="standardContextual"/>
             </w:rPr>
           </w:pPr>
-          <w:hyperlink w:anchor="_Toc134490233" w:history="1">
+          <w:hyperlink w:anchor="_Toc134585988" w:history="1">
             <w:r>
               <w:rPr>
                 <w:rStyle w:val="a4"/>
                 <w:noProof/>
                 <w:lang w:val="ru-RU"/>
               </w:rPr>
-              <w:t>测试环境</w:t>
+              <w:t>跨摄像头行人跟踪功能</w:t>
             </w:r>
             <w:r>
               <w:rPr>
@@ -3319,7 +3333,7 @@
                 <w:noProof/>
                 <w:webHidden/>
               </w:rPr>
-              <w:instrText xml:space="preserve"> PAGEREF _Toc134490233 \h </w:instrText>
+              <w:instrText xml:space="preserve"> PAGEREF _Toc134585988 \h </w:instrText>
             </w:r>
             <w:r>
               <w:rPr>
@@ -3339,7 +3353,7 @@
                 <w:noProof/>
                 <w:webHidden/>
               </w:rPr>
-              <w:t>25</w:t>
+              <w:t>28</w:t>
             </w:r>
             <w:r>
               <w:rPr>
@@ -3364,14 +3378,14 @@
               <w14:ligatures w14:val="standardContextual"/>
             </w:rPr>
           </w:pPr>
-          <w:hyperlink w:anchor="_Toc134490234" w:history="1">
+          <w:hyperlink w:anchor="_Toc134585989" w:history="1">
             <w:r>
               <w:rPr>
                 <w:rStyle w:val="a4"/>
                 <w:noProof/>
                 <w:lang w:val="ru-RU"/>
               </w:rPr>
-              <w:t>跨摄像头行人跟踪功能</w:t>
+              <w:t>准确性、效率、稳定性</w:t>
             </w:r>
             <w:r>
               <w:rPr>
@@ -3392,7 +3406,7 @@
                 <w:noProof/>
                 <w:webHidden/>
               </w:rPr>
-              <w:instrText xml:space="preserve"> PAGEREF _Toc134490234 \h </w:instrText>
+              <w:instrText xml:space="preserve"> PAGEREF _Toc134585989 \h </w:instrText>
             </w:r>
             <w:r>
               <w:rPr>
@@ -3412,80 +3426,7 @@
                 <w:noProof/>
                 <w:webHidden/>
               </w:rPr>
-              <w:t>25</w:t>
-            </w:r>
-            <w:r>
-              <w:rPr>
-                <w:noProof/>
-                <w:webHidden/>
-              </w:rPr>
-              <w:fldChar w:fldCharType="end"/>
-            </w:r>
-          </w:hyperlink>
-        </w:p>
-        <w:p>
-          <w:pPr>
-            <w:pStyle w:val="TOC3"/>
-            <w:tabs>
-              <w:tab w:val="right" w:leader="dot" w:pos="8296"/>
-            </w:tabs>
-            <w:ind w:firstLine="420"/>
-            <w:rPr>
-              <w:rFonts w:asciiTheme="minorHAnsi" w:eastAsiaTheme="minorEastAsia" w:hAnsiTheme="minorHAnsi" w:cstheme="minorBidi"/>
-              <w:noProof/>
-              <w:szCs w:val="22"/>
-              <w14:ligatures w14:val="standardContextual"/>
-            </w:rPr>
-          </w:pPr>
-          <w:hyperlink w:anchor="_Toc134490235" w:history="1">
-            <w:r>
-              <w:rPr>
-                <w:rStyle w:val="a4"/>
-                <w:noProof/>
-                <w:lang w:val="ru-RU"/>
-              </w:rPr>
-              <w:t>准确性、效率、稳定性</w:t>
-            </w:r>
-            <w:r>
-              <w:rPr>
-                <w:noProof/>
-                <w:webHidden/>
-              </w:rPr>
-              <w:tab/>
-            </w:r>
-            <w:r>
-              <w:rPr>
-                <w:noProof/>
-                <w:webHidden/>
-              </w:rPr>
-              <w:fldChar w:fldCharType="begin"/>
-            </w:r>
-            <w:r>
-              <w:rPr>
-                <w:noProof/>
-                <w:webHidden/>
-              </w:rPr>
-              <w:instrText xml:space="preserve"> PAGEREF _Toc134490235 \h </w:instrText>
-            </w:r>
-            <w:r>
-              <w:rPr>
-                <w:noProof/>
-                <w:webHidden/>
-              </w:rPr>
-            </w:r>
-            <w:r>
-              <w:rPr>
-                <w:noProof/>
-                <w:webHidden/>
-              </w:rPr>
-              <w:fldChar w:fldCharType="separate"/>
-            </w:r>
-            <w:r>
-              <w:rPr>
-                <w:noProof/>
-                <w:webHidden/>
-              </w:rPr>
-              <w:t>25</w:t>
+              <w:t>28</w:t>
             </w:r>
             <w:r>
               <w:rPr>
@@ -3506,7 +3447,7 @@
               <w14:ligatures w14:val="standardContextual"/>
             </w:rPr>
           </w:pPr>
-          <w:hyperlink w:anchor="_Toc134490236" w:history="1">
+          <w:hyperlink w:anchor="_Toc134585990" w:history="1">
             <w:r>
               <w:rPr>
                 <w:rStyle w:val="a4"/>
@@ -3540,7 +3481,7 @@
                 <w:noProof/>
                 <w:webHidden/>
               </w:rPr>
-              <w:instrText xml:space="preserve"> PAGEREF _Toc134490236 \h </w:instrText>
+              <w:instrText xml:space="preserve"> PAGEREF _Toc134585990 \h </w:instrText>
             </w:r>
             <w:r>
               <w:rPr>
@@ -3560,7 +3501,7 @@
                 <w:noProof/>
                 <w:webHidden/>
               </w:rPr>
-              <w:t>25</w:t>
+              <w:t>28</w:t>
             </w:r>
             <w:r>
               <w:rPr>
@@ -3581,7 +3522,7 @@
               <w14:ligatures w14:val="standardContextual"/>
             </w:rPr>
           </w:pPr>
-          <w:hyperlink w:anchor="_Toc134490237" w:history="1">
+          <w:hyperlink w:anchor="_Toc134585991" w:history="1">
             <w:r>
               <w:rPr>
                 <w:rStyle w:val="a4"/>
@@ -3608,7 +3549,7 @@
                 <w:noProof/>
                 <w:webHidden/>
               </w:rPr>
-              <w:instrText xml:space="preserve"> PAGEREF _Toc134490237 \h </w:instrText>
+              <w:instrText xml:space="preserve"> PAGEREF _Toc134585991 \h </w:instrText>
             </w:r>
             <w:r>
               <w:rPr>
@@ -3628,7 +3569,7 @@
                 <w:noProof/>
                 <w:webHidden/>
               </w:rPr>
-              <w:t>25</w:t>
+              <w:t>29</w:t>
             </w:r>
             <w:r>
               <w:rPr>
@@ -3688,7 +3629,7 @@
           <w:rFonts w:eastAsia="宋体"/>
         </w:rPr>
       </w:pPr>
-      <w:bookmarkStart w:id="1" w:name="_Toc134490197"/>
+      <w:bookmarkStart w:id="1" w:name="_Toc134585952"/>
       <w:r>
         <w:rPr>
           <w:rFonts w:eastAsia="宋体"/>
@@ -4666,7 +4607,7 @@
           <w:rFonts w:eastAsia="宋体"/>
         </w:rPr>
       </w:pPr>
-      <w:bookmarkStart w:id="2" w:name="_Toc134490198"/>
+      <w:bookmarkStart w:id="2" w:name="_Toc134585953"/>
       <w:r>
         <w:rPr>
           <w:rFonts w:eastAsia="宋体"/>
@@ -4787,7 +4728,7 @@
       <w:pPr>
         <w:pStyle w:val="2"/>
       </w:pPr>
-      <w:bookmarkStart w:id="3" w:name="_Toc134490199"/>
+      <w:bookmarkStart w:id="3" w:name="_Toc134585954"/>
       <w:r>
         <w:t>目标检测</w:t>
       </w:r>
@@ -4832,7 +4773,7 @@
           <w:rFonts w:eastAsia="宋体"/>
         </w:rPr>
       </w:pPr>
-      <w:bookmarkStart w:id="4" w:name="_Toc134490200"/>
+      <w:bookmarkStart w:id="4" w:name="_Toc134585955"/>
       <w:r>
         <w:rPr>
           <w:rFonts w:eastAsia="宋体"/>
@@ -5496,7 +5437,7 @@
           <w:rFonts w:eastAsia="宋体"/>
         </w:rPr>
       </w:pPr>
-      <w:bookmarkStart w:id="5" w:name="_Toc134490201"/>
+      <w:bookmarkStart w:id="5" w:name="_Toc134585956"/>
       <w:r>
         <w:rPr>
           <w:rFonts w:eastAsia="宋体"/>
@@ -6215,7 +6156,7 @@
       <w:pPr>
         <w:pStyle w:val="2"/>
       </w:pPr>
-      <w:bookmarkStart w:id="7" w:name="_Toc134490202"/>
+      <w:bookmarkStart w:id="7" w:name="_Toc134585957"/>
       <w:r>
         <w:lastRenderedPageBreak/>
         <w:t>多</w:t>
@@ -6278,7 +6219,7 @@
           <w:rFonts w:eastAsia="宋体"/>
         </w:rPr>
       </w:pPr>
-      <w:bookmarkStart w:id="8" w:name="_Toc134490203"/>
+      <w:bookmarkStart w:id="8" w:name="_Toc134585958"/>
       <w:r>
         <w:rPr>
           <w:rFonts w:eastAsia="宋体"/>
@@ -6831,7 +6772,7 @@
           <w:rFonts w:eastAsia="宋体"/>
         </w:rPr>
       </w:pPr>
-      <w:bookmarkStart w:id="9" w:name="_Toc134490204"/>
+      <w:bookmarkStart w:id="9" w:name="_Toc134585959"/>
       <w:r>
         <w:rPr>
           <w:rFonts w:eastAsia="宋体"/>
@@ -7440,7 +7381,7 @@
       <w:pPr>
         <w:pStyle w:val="2"/>
       </w:pPr>
-      <w:bookmarkStart w:id="10" w:name="_Toc134490205"/>
+      <w:bookmarkStart w:id="10" w:name="_Toc134585960"/>
       <w:r>
         <w:t>行人重识别</w:t>
       </w:r>
@@ -7514,7 +7455,7 @@
           <w:rFonts w:eastAsia="宋体"/>
         </w:rPr>
       </w:pPr>
-      <w:bookmarkStart w:id="11" w:name="_Toc134490206"/>
+      <w:bookmarkStart w:id="11" w:name="_Toc134585961"/>
       <w:proofErr w:type="gramStart"/>
       <w:r>
         <w:rPr>
@@ -7895,7 +7836,7 @@
           <w:rFonts w:eastAsia="宋体"/>
         </w:rPr>
       </w:pPr>
-      <w:bookmarkStart w:id="12" w:name="_Toc134490207"/>
+      <w:bookmarkStart w:id="12" w:name="_Toc134585962"/>
       <w:r>
         <w:rPr>
           <w:rFonts w:eastAsia="宋体"/>
@@ -8900,7 +8841,7 @@
       <w:pPr>
         <w:pStyle w:val="2"/>
       </w:pPr>
-      <w:bookmarkStart w:id="13" w:name="_Toc134490208"/>
+      <w:bookmarkStart w:id="13" w:name="_Toc134585963"/>
       <w:r>
         <w:t>本文的主要研究内容</w:t>
       </w:r>
@@ -9019,7 +8960,7 @@
           <w:lang w:val="en-US"/>
         </w:rPr>
       </w:pPr>
-      <w:bookmarkStart w:id="14" w:name="_Toc134490209"/>
+      <w:bookmarkStart w:id="14" w:name="_Toc134585964"/>
       <w:r>
         <w:rPr>
           <w:rFonts w:eastAsia="宋体"/>
@@ -9166,7 +9107,7 @@
           <w:lang w:val="en-US"/>
         </w:rPr>
       </w:pPr>
-      <w:bookmarkStart w:id="15" w:name="_Toc134490210"/>
+      <w:bookmarkStart w:id="15" w:name="_Toc134585965"/>
       <w:proofErr w:type="spellStart"/>
       <w:r>
         <w:rPr>
@@ -9187,7 +9128,7 @@
           <w:rFonts w:eastAsia="宋体"/>
         </w:rPr>
       </w:pPr>
-      <w:bookmarkStart w:id="16" w:name="_Toc134490211"/>
+      <w:bookmarkStart w:id="16" w:name="_Toc134585966"/>
       <w:r>
         <w:rPr>
           <w:rFonts w:eastAsia="宋体"/>
@@ -10014,7 +9955,7 @@
           <w:rFonts w:eastAsia="宋体"/>
         </w:rPr>
       </w:pPr>
-      <w:bookmarkStart w:id="17" w:name="_Toc134490212"/>
+      <w:bookmarkStart w:id="17" w:name="_Toc134585967"/>
       <w:r>
         <w:rPr>
           <w:rFonts w:eastAsia="宋体"/>
@@ -10175,7 +10116,7 @@
           <w:rFonts w:eastAsia="宋体"/>
         </w:rPr>
       </w:pPr>
-      <w:bookmarkStart w:id="18" w:name="_Toc134490213"/>
+      <w:bookmarkStart w:id="18" w:name="_Toc134585968"/>
       <w:r>
         <w:rPr>
           <w:rFonts w:eastAsia="宋体"/>
@@ -10359,7 +10300,7 @@
           <w:lang w:val="ru-RU"/>
         </w:rPr>
       </w:pPr>
-      <w:bookmarkStart w:id="19" w:name="_Toc134490214"/>
+      <w:bookmarkStart w:id="19" w:name="_Toc134585969"/>
       <w:r>
         <w:rPr>
           <w:rFonts w:eastAsia="宋体"/>
@@ -11386,7 +11327,7 @@
           <w:shd w:val="clear" w:color="auto" w:fill="FFFFFF"/>
         </w:rPr>
       </w:pPr>
-      <w:bookmarkStart w:id="20" w:name="_Toc134490215"/>
+      <w:bookmarkStart w:id="20" w:name="_Toc134585970"/>
       <w:r>
         <w:rPr>
           <w:rFonts w:eastAsia="宋体"/>
@@ -11788,7 +11729,7 @@
           <w:rFonts w:eastAsia="宋体"/>
         </w:rPr>
       </w:pPr>
-      <w:bookmarkStart w:id="21" w:name="_Toc134490216"/>
+      <w:bookmarkStart w:id="21" w:name="_Toc134585971"/>
       <w:r>
         <w:rPr>
           <w:rFonts w:eastAsia="宋体"/>
@@ -12026,7 +11967,7 @@
       <w:pPr>
         <w:pStyle w:val="2"/>
       </w:pPr>
-      <w:bookmarkStart w:id="22" w:name="_Toc134490217"/>
+      <w:bookmarkStart w:id="22" w:name="_Toc134585972"/>
       <w:r>
         <w:lastRenderedPageBreak/>
         <w:t>YOLO</w:t>
@@ -12990,7 +12931,7 @@
           <w:lang w:val="ru-RU"/>
         </w:rPr>
       </w:pPr>
-      <w:bookmarkStart w:id="23" w:name="_Toc134490218"/>
+      <w:bookmarkStart w:id="23" w:name="_Toc134585973"/>
       <w:r>
         <w:rPr>
           <w:rFonts w:eastAsia="宋体"/>
@@ -13962,7 +13903,7 @@
           <w:lang w:val="ru-RU"/>
         </w:rPr>
       </w:pPr>
-      <w:bookmarkStart w:id="24" w:name="_Toc134490219"/>
+      <w:bookmarkStart w:id="24" w:name="_Toc134585974"/>
       <w:r>
         <w:rPr>
           <w:rFonts w:eastAsia="宋体"/>
@@ -14388,7 +14329,7 @@
           <w:lang w:val="ru-RU"/>
         </w:rPr>
       </w:pPr>
-      <w:bookmarkStart w:id="25" w:name="_Toc134490220"/>
+      <w:bookmarkStart w:id="25" w:name="_Toc134585975"/>
       <w:r>
         <w:rPr>
           <w:rFonts w:eastAsia="宋体" w:hint="eastAsia"/>
@@ -14548,7 +14489,7 @@
           <w:lang w:val="ru-RU"/>
         </w:rPr>
       </w:pPr>
-      <w:bookmarkStart w:id="26" w:name="_Toc134490221"/>
+      <w:bookmarkStart w:id="26" w:name="_Toc134585976"/>
       <w:r>
         <w:rPr>
           <w:rFonts w:eastAsia="宋体"/>
@@ -14823,7 +14764,7 @@
           <w:rFonts w:eastAsia="宋体"/>
         </w:rPr>
       </w:pPr>
-      <w:bookmarkStart w:id="27" w:name="_Toc134490222"/>
+      <w:bookmarkStart w:id="27" w:name="_Toc134585977"/>
       <w:r>
         <w:rPr>
           <w:rFonts w:eastAsia="宋体"/>
@@ -14854,7 +14795,7 @@
       <w:pPr>
         <w:pStyle w:val="2"/>
       </w:pPr>
-      <w:bookmarkStart w:id="28" w:name="_Toc134490223"/>
+      <w:bookmarkStart w:id="28" w:name="_Toc134585978"/>
       <w:r>
         <w:t>项目背景</w:t>
       </w:r>
@@ -15006,7 +14947,7 @@
       <w:pPr>
         <w:pStyle w:val="2"/>
       </w:pPr>
-      <w:bookmarkStart w:id="29" w:name="_Toc134490224"/>
+      <w:bookmarkStart w:id="29" w:name="_Toc134585979"/>
       <w:r>
         <w:lastRenderedPageBreak/>
         <w:t>商店客流量统计</w:t>
@@ -15024,7 +14965,7 @@
           <w:lang w:val="ru-RU"/>
         </w:rPr>
       </w:pPr>
-      <w:bookmarkStart w:id="30" w:name="_Toc134490225"/>
+      <w:bookmarkStart w:id="30" w:name="_Toc134585980"/>
       <w:r>
         <w:rPr>
           <w:rFonts w:eastAsia="宋体"/>
@@ -15231,6 +15172,87 @@
     </w:p>
     <w:p>
       <w:pPr>
+        <w:ind w:firstLine="420"/>
+        <w:jc w:val="center"/>
+        <w:rPr>
+          <w:lang w:val="ru-RU"/>
+        </w:rPr>
+      </w:pPr>
+      <w:r>
+        <w:rPr>
+          <w:noProof/>
+        </w:rPr>
+        <w:drawing>
+          <wp:inline distT="0" distB="0" distL="0" distR="0" wp14:anchorId="39CDD0D0" wp14:editId="3EDCA512">
+            <wp:extent cx="5274310" cy="4648200"/>
+            <wp:effectExtent l="0" t="0" r="2540" b="0"/>
+            <wp:docPr id="1789366383" name="图片 1" descr="图示&#10;&#10;描述已自动生成"/>
+            <wp:cNvGraphicFramePr>
+              <a:graphicFrameLocks xmlns:a="http://schemas.openxmlformats.org/drawingml/2006/main" noChangeAspect="1"/>
+            </wp:cNvGraphicFramePr>
+            <a:graphic xmlns:a="http://schemas.openxmlformats.org/drawingml/2006/main">
+              <a:graphicData uri="http://schemas.openxmlformats.org/drawingml/2006/picture">
+                <pic:pic xmlns:pic="http://schemas.openxmlformats.org/drawingml/2006/picture">
+                  <pic:nvPicPr>
+                    <pic:cNvPr id="1789366383" name="图片 1" descr="图示&#10;&#10;描述已自动生成"/>
+                    <pic:cNvPicPr/>
+                  </pic:nvPicPr>
+                  <pic:blipFill>
+                    <a:blip r:embed="rId29"/>
+                    <a:stretch>
+                      <a:fillRect/>
+                    </a:stretch>
+                  </pic:blipFill>
+                  <pic:spPr>
+                    <a:xfrm>
+                      <a:off x="0" y="0"/>
+                      <a:ext cx="5274310" cy="4648200"/>
+                    </a:xfrm>
+                    <a:prstGeom prst="rect">
+                      <a:avLst/>
+                    </a:prstGeom>
+                  </pic:spPr>
+                </pic:pic>
+              </a:graphicData>
+            </a:graphic>
+          </wp:inline>
+        </w:drawing>
+      </w:r>
+    </w:p>
+    <w:p>
+      <w:pPr>
+        <w:ind w:firstLine="420"/>
+        <w:jc w:val="center"/>
+        <w:rPr>
+          <w:rFonts w:hint="eastAsia"/>
+          <w:lang w:val="ru-RU"/>
+        </w:rPr>
+      </w:pPr>
+      <w:r>
+        <w:rPr>
+          <w:rFonts w:hint="eastAsia"/>
+          <w:lang w:val="ru-RU"/>
+        </w:rPr>
+        <w:lastRenderedPageBreak/>
+        <w:t>（</w:t>
+      </w:r>
+      <w:r>
+        <w:rPr>
+          <w:rFonts w:hint="eastAsia"/>
+          <w:lang w:val="ru-RU"/>
+        </w:rPr>
+        <w:t>3</w:t>
+      </w:r>
+      <w:r>
+        <w:rPr>
+          <w:rFonts w:hint="eastAsia"/>
+          <w:lang w:val="ru-RU"/>
+        </w:rPr>
+        <w:t>）</w:t>
+      </w:r>
+    </w:p>
+    <w:p>
+      <w:pPr>
         <w:pStyle w:val="4"/>
         <w:rPr>
           <w:rFonts w:ascii="宋体" w:eastAsia="宋体" w:hAnsi="宋体" w:cs="宋体"/>
@@ -15687,7 +15709,6 @@
         <w:rPr>
           <w:rFonts w:ascii="宋体" w:eastAsia="宋体" w:hAnsi="宋体" w:cs="宋体" w:hint="eastAsia"/>
         </w:rPr>
-        <w:lastRenderedPageBreak/>
         <w:t>人流量统计模块</w:t>
       </w:r>
     </w:p>
@@ -15719,7 +15740,7 @@
                     <pic:cNvPicPr/>
                   </pic:nvPicPr>
                   <pic:blipFill>
-                    <a:blip r:embed="rId29"/>
+                    <a:blip r:embed="rId30"/>
                     <a:stretch>
                       <a:fillRect/>
                     </a:stretch>
@@ -15864,7 +15885,14 @@
         <w:rPr>
           <w:rFonts w:hint="eastAsia"/>
         </w:rPr>
-        <w:t>线，则被称为出门行为。每发生一次进门行为，行人检测、行人追踪、特征提取模块会依次工作，以获得顾客截图和特征，并在</w:t>
+        <w:t>线，则被称为出门行</w:t>
+      </w:r>
+      <w:r>
+        <w:rPr>
+          <w:rFonts w:hint="eastAsia"/>
+        </w:rPr>
+        <w:lastRenderedPageBreak/>
+        <w:t>为。每发生一次进门行为，行人检测、行人追踪、特征提取模块会依次工作，以获得顾客截图和特征，并在</w:t>
       </w:r>
       <w:r>
         <w:rPr>
@@ -16050,9 +16078,47 @@
       <w:pPr>
         <w:ind w:firstLine="420"/>
         <w:rPr>
-          <w:lang w:val="ru-RU"/>
-        </w:rPr>
-      </w:pPr>
+          <w:rFonts w:hint="eastAsia"/>
+          <w:lang w:val="ru-RU"/>
+        </w:rPr>
+      </w:pPr>
+      <w:r>
+        <w:rPr>
+          <w:rFonts w:hint="eastAsia"/>
+          <w:lang w:val="ru-RU"/>
+        </w:rPr>
+        <w:t>存储模块负责将顾客进入商店、出现在摄像机下和离开商店的时间进行记录。</w:t>
+      </w:r>
+    </w:p>
+    <w:p>
+      <w:pPr>
+        <w:ind w:firstLine="420"/>
+        <w:rPr>
+          <w:rFonts w:hint="eastAsia"/>
+          <w:lang w:val="ru-RU"/>
+        </w:rPr>
+      </w:pPr>
+      <w:r>
+        <w:rPr>
+          <w:rFonts w:hint="eastAsia"/>
+          <w:lang w:val="ru-RU"/>
+        </w:rPr>
+        <w:t>每次有人进入计数区域的时候，记录该人的出现时间，同时将截取对应的人物图像，并根据图像提取特征向量。如果该摄像头是店内或出口摄像头，则还会根据</w:t>
+      </w:r>
+      <w:r>
+        <w:rPr>
+          <w:rFonts w:hint="eastAsia"/>
+          <w:lang w:val="ru-RU"/>
+        </w:rPr>
+        <w:t>reid</w:t>
+      </w:r>
+      <w:r>
+        <w:rPr>
+          <w:rFonts w:hint="eastAsia"/>
+          <w:lang w:val="ru-RU"/>
+        </w:rPr>
+        <w:t>模型计数该行人的身份。最终将人物身份、出现在哪个镜头下、出现时间、人物图像存储在磁盘上，以便后续统计分析。</w:t>
+      </w:r>
     </w:p>
     <w:p>
       <w:pPr>
@@ -16062,13 +16128,12 @@
           <w:lang w:val="ru-RU"/>
         </w:rPr>
       </w:pPr>
-      <w:bookmarkStart w:id="31" w:name="_Toc134490227"/>
+      <w:bookmarkStart w:id="31" w:name="_Toc134585981"/>
       <w:r>
         <w:rPr>
           <w:rFonts w:eastAsia="宋体"/>
           <w:lang w:val="ru-RU"/>
         </w:rPr>
-        <w:lastRenderedPageBreak/>
         <w:t>开发环境</w:t>
       </w:r>
       <w:bookmarkEnd w:id="31"/>
@@ -16080,6 +16145,633 @@
           <w:lang w:val="ru-RU"/>
         </w:rPr>
       </w:pPr>
+      <w:r>
+        <w:rPr>
+          <w:rFonts w:hint="eastAsia"/>
+          <w:lang w:val="ru-RU"/>
+        </w:rPr>
+        <w:t>实验环境如表所示：</w:t>
+      </w:r>
+    </w:p>
+    <w:tbl>
+      <w:tblPr>
+        <w:tblStyle w:val="5"/>
+        <w:tblW w:w="0" w:type="auto"/>
+        <w:tblLook w:val="04A0" w:firstRow="1" w:lastRow="0" w:firstColumn="1" w:lastColumn="0" w:noHBand="0" w:noVBand="1"/>
+      </w:tblPr>
+      <w:tblGrid>
+        <w:gridCol w:w="4148"/>
+        <w:gridCol w:w="4148"/>
+      </w:tblGrid>
+      <w:tr>
+        <w:trPr>
+          <w:cnfStyle w:val="100000000000" w:firstRow="1" w:lastRow="0" w:firstColumn="0" w:lastColumn="0" w:oddVBand="0" w:evenVBand="0" w:oddHBand="0" w:evenHBand="0" w:firstRowFirstColumn="0" w:firstRowLastColumn="0" w:lastRowFirstColumn="0" w:lastRowLastColumn="0"/>
+        </w:trPr>
+        <w:tc>
+          <w:tcPr>
+            <w:cnfStyle w:val="001000000100" w:firstRow="0" w:lastRow="0" w:firstColumn="1" w:lastColumn="0" w:oddVBand="0" w:evenVBand="0" w:oddHBand="0" w:evenHBand="0" w:firstRowFirstColumn="1" w:firstRowLastColumn="0" w:lastRowFirstColumn="0" w:lastRowLastColumn="0"/>
+            <w:tcW w:w="4148" w:type="dxa"/>
+          </w:tcPr>
+          <w:p>
+            <w:pPr>
+              <w:ind w:firstLineChars="0" w:firstLine="0"/>
+              <w:jc w:val="center"/>
+              <w:rPr>
+                <w:rFonts w:ascii="宋体" w:hAnsi="宋体"/>
+                <w:i w:val="0"/>
+                <w:iCs w:val="0"/>
+                <w:sz w:val="21"/>
+                <w:szCs w:val="21"/>
+                <w:lang w:val="ru-RU"/>
+              </w:rPr>
+            </w:pPr>
+            <w:r>
+              <w:rPr>
+                <w:rFonts w:ascii="宋体" w:hAnsi="宋体" w:hint="eastAsia"/>
+                <w:i w:val="0"/>
+                <w:iCs w:val="0"/>
+                <w:sz w:val="21"/>
+                <w:szCs w:val="21"/>
+                <w:lang w:val="ru-RU"/>
+              </w:rPr>
+              <w:t>硬件与软件</w:t>
+            </w:r>
+          </w:p>
+        </w:tc>
+        <w:tc>
+          <w:tcPr>
+            <w:tcW w:w="4148" w:type="dxa"/>
+          </w:tcPr>
+          <w:p>
+            <w:pPr>
+              <w:ind w:firstLineChars="0" w:firstLine="0"/>
+              <w:jc w:val="center"/>
+              <w:cnfStyle w:val="100000000000" w:firstRow="1" w:lastRow="0" w:firstColumn="0" w:lastColumn="0" w:oddVBand="0" w:evenVBand="0" w:oddHBand="0" w:evenHBand="0" w:firstRowFirstColumn="0" w:firstRowLastColumn="0" w:lastRowFirstColumn="0" w:lastRowLastColumn="0"/>
+              <w:rPr>
+                <w:rFonts w:ascii="宋体" w:hAnsi="宋体"/>
+                <w:i w:val="0"/>
+                <w:iCs w:val="0"/>
+                <w:sz w:val="21"/>
+                <w:szCs w:val="21"/>
+                <w:lang w:val="ru-RU"/>
+              </w:rPr>
+            </w:pPr>
+            <w:r>
+              <w:rPr>
+                <w:rFonts w:ascii="宋体" w:hAnsi="宋体" w:hint="eastAsia"/>
+                <w:i w:val="0"/>
+                <w:iCs w:val="0"/>
+                <w:sz w:val="21"/>
+                <w:szCs w:val="21"/>
+                <w:lang w:val="ru-RU"/>
+              </w:rPr>
+              <w:t>规格</w:t>
+            </w:r>
+          </w:p>
+        </w:tc>
+      </w:tr>
+      <w:tr>
+        <w:trPr>
+          <w:cnfStyle w:val="000000100000" w:firstRow="0" w:lastRow="0" w:firstColumn="0" w:lastColumn="0" w:oddVBand="0" w:evenVBand="0" w:oddHBand="1" w:evenHBand="0" w:firstRowFirstColumn="0" w:firstRowLastColumn="0" w:lastRowFirstColumn="0" w:lastRowLastColumn="0"/>
+        </w:trPr>
+        <w:tc>
+          <w:tcPr>
+            <w:cnfStyle w:val="001000000000" w:firstRow="0" w:lastRow="0" w:firstColumn="1" w:lastColumn="0" w:oddVBand="0" w:evenVBand="0" w:oddHBand="0" w:evenHBand="0" w:firstRowFirstColumn="0" w:firstRowLastColumn="0" w:lastRowFirstColumn="0" w:lastRowLastColumn="0"/>
+            <w:tcW w:w="4148" w:type="dxa"/>
+          </w:tcPr>
+          <w:p>
+            <w:pPr>
+              <w:ind w:firstLineChars="0" w:firstLine="0"/>
+              <w:jc w:val="center"/>
+              <w:rPr>
+                <w:rFonts w:ascii="宋体" w:hAnsi="宋体"/>
+                <w:i w:val="0"/>
+                <w:iCs w:val="0"/>
+                <w:sz w:val="21"/>
+                <w:szCs w:val="21"/>
+                <w:lang w:val="ru-RU"/>
+              </w:rPr>
+            </w:pPr>
+            <w:r>
+              <w:rPr>
+                <w:rFonts w:ascii="宋体" w:hAnsi="宋体" w:hint="eastAsia"/>
+                <w:i w:val="0"/>
+                <w:iCs w:val="0"/>
+                <w:sz w:val="21"/>
+                <w:szCs w:val="21"/>
+                <w:lang w:val="ru-RU"/>
+              </w:rPr>
+              <w:t>操作系统</w:t>
+            </w:r>
+          </w:p>
+        </w:tc>
+        <w:tc>
+          <w:tcPr>
+            <w:tcW w:w="4148" w:type="dxa"/>
+          </w:tcPr>
+          <w:p>
+            <w:pPr>
+              <w:ind w:firstLineChars="0" w:firstLine="0"/>
+              <w:jc w:val="center"/>
+              <w:cnfStyle w:val="000000100000" w:firstRow="0" w:lastRow="0" w:firstColumn="0" w:lastColumn="0" w:oddVBand="0" w:evenVBand="0" w:oddHBand="1" w:evenHBand="0" w:firstRowFirstColumn="0" w:firstRowLastColumn="0" w:lastRowFirstColumn="0" w:lastRowLastColumn="0"/>
+              <w:rPr>
+                <w:rFonts w:ascii="宋体" w:hAnsi="宋体"/>
+                <w:szCs w:val="21"/>
+                <w:lang w:val="ru-RU"/>
+              </w:rPr>
+            </w:pPr>
+            <w:r>
+              <w:rPr>
+                <w:rFonts w:ascii="宋体" w:hAnsi="宋体" w:hint="eastAsia"/>
+                <w:szCs w:val="21"/>
+                <w:lang w:val="ru-RU"/>
+              </w:rPr>
+              <w:t>W</w:t>
+            </w:r>
+            <w:r>
+              <w:rPr>
+                <w:rFonts w:ascii="宋体" w:hAnsi="宋体"/>
+                <w:szCs w:val="21"/>
+                <w:lang w:val="ru-RU"/>
+              </w:rPr>
+              <w:t>indows 10 Professional</w:t>
+            </w:r>
+          </w:p>
+        </w:tc>
+      </w:tr>
+      <w:tr>
+        <w:tc>
+          <w:tcPr>
+            <w:cnfStyle w:val="001000000000" w:firstRow="0" w:lastRow="0" w:firstColumn="1" w:lastColumn="0" w:oddVBand="0" w:evenVBand="0" w:oddHBand="0" w:evenHBand="0" w:firstRowFirstColumn="0" w:firstRowLastColumn="0" w:lastRowFirstColumn="0" w:lastRowLastColumn="0"/>
+            <w:tcW w:w="4148" w:type="dxa"/>
+          </w:tcPr>
+          <w:p>
+            <w:pPr>
+              <w:ind w:firstLineChars="0" w:firstLine="0"/>
+              <w:jc w:val="center"/>
+              <w:rPr>
+                <w:rFonts w:ascii="宋体" w:hAnsi="宋体"/>
+                <w:i w:val="0"/>
+                <w:iCs w:val="0"/>
+                <w:sz w:val="21"/>
+                <w:szCs w:val="21"/>
+                <w:lang w:val="ru-RU"/>
+              </w:rPr>
+            </w:pPr>
+            <w:r>
+              <w:rPr>
+                <w:rFonts w:ascii="宋体" w:hAnsi="宋体" w:hint="eastAsia"/>
+                <w:i w:val="0"/>
+                <w:iCs w:val="0"/>
+                <w:sz w:val="21"/>
+                <w:szCs w:val="21"/>
+                <w:lang w:val="ru-RU"/>
+              </w:rPr>
+              <w:t>处理器</w:t>
+            </w:r>
+          </w:p>
+        </w:tc>
+        <w:tc>
+          <w:tcPr>
+            <w:tcW w:w="4148" w:type="dxa"/>
+          </w:tcPr>
+          <w:p>
+            <w:pPr>
+              <w:ind w:firstLineChars="0" w:firstLine="0"/>
+              <w:jc w:val="center"/>
+              <w:cnfStyle w:val="000000000000" w:firstRow="0" w:lastRow="0" w:firstColumn="0" w:lastColumn="0" w:oddVBand="0" w:evenVBand="0" w:oddHBand="0" w:evenHBand="0" w:firstRowFirstColumn="0" w:firstRowLastColumn="0" w:lastRowFirstColumn="0" w:lastRowLastColumn="0"/>
+              <w:rPr>
+                <w:rFonts w:ascii="宋体" w:hAnsi="宋体"/>
+                <w:szCs w:val="21"/>
+                <w:lang w:val="ru-RU"/>
+              </w:rPr>
+            </w:pPr>
+          </w:p>
+        </w:tc>
+      </w:tr>
+      <w:tr>
+        <w:trPr>
+          <w:cnfStyle w:val="000000100000" w:firstRow="0" w:lastRow="0" w:firstColumn="0" w:lastColumn="0" w:oddVBand="0" w:evenVBand="0" w:oddHBand="1" w:evenHBand="0" w:firstRowFirstColumn="0" w:firstRowLastColumn="0" w:lastRowFirstColumn="0" w:lastRowLastColumn="0"/>
+        </w:trPr>
+        <w:tc>
+          <w:tcPr>
+            <w:cnfStyle w:val="001000000000" w:firstRow="0" w:lastRow="0" w:firstColumn="1" w:lastColumn="0" w:oddVBand="0" w:evenVBand="0" w:oddHBand="0" w:evenHBand="0" w:firstRowFirstColumn="0" w:firstRowLastColumn="0" w:lastRowFirstColumn="0" w:lastRowLastColumn="0"/>
+            <w:tcW w:w="4148" w:type="dxa"/>
+          </w:tcPr>
+          <w:p>
+            <w:pPr>
+              <w:ind w:firstLineChars="0" w:firstLine="0"/>
+              <w:jc w:val="center"/>
+              <w:rPr>
+                <w:rFonts w:ascii="宋体" w:hAnsi="宋体"/>
+                <w:i w:val="0"/>
+                <w:iCs w:val="0"/>
+                <w:sz w:val="21"/>
+                <w:szCs w:val="21"/>
+                <w:lang w:val="ru-RU"/>
+              </w:rPr>
+            </w:pPr>
+            <w:r>
+              <w:rPr>
+                <w:rFonts w:ascii="宋体" w:hAnsi="宋体" w:hint="eastAsia"/>
+                <w:i w:val="0"/>
+                <w:iCs w:val="0"/>
+                <w:sz w:val="21"/>
+                <w:szCs w:val="21"/>
+                <w:lang w:val="ru-RU"/>
+              </w:rPr>
+              <w:t>C</w:t>
+            </w:r>
+            <w:r>
+              <w:rPr>
+                <w:rFonts w:ascii="宋体" w:hAnsi="宋体"/>
+                <w:i w:val="0"/>
+                <w:iCs w:val="0"/>
+                <w:sz w:val="21"/>
+                <w:szCs w:val="21"/>
+                <w:lang w:val="ru-RU"/>
+              </w:rPr>
+              <w:t>PU</w:t>
+            </w:r>
+            <w:r>
+              <w:rPr>
+                <w:rFonts w:ascii="宋体" w:hAnsi="宋体" w:hint="eastAsia"/>
+                <w:i w:val="0"/>
+                <w:iCs w:val="0"/>
+                <w:sz w:val="21"/>
+                <w:szCs w:val="21"/>
+                <w:lang w:val="ru-RU"/>
+              </w:rPr>
+              <w:t>物理存储</w:t>
+            </w:r>
+          </w:p>
+        </w:tc>
+        <w:tc>
+          <w:tcPr>
+            <w:tcW w:w="4148" w:type="dxa"/>
+          </w:tcPr>
+          <w:p>
+            <w:pPr>
+              <w:ind w:firstLineChars="0" w:firstLine="0"/>
+              <w:jc w:val="center"/>
+              <w:cnfStyle w:val="000000100000" w:firstRow="0" w:lastRow="0" w:firstColumn="0" w:lastColumn="0" w:oddVBand="0" w:evenVBand="0" w:oddHBand="1" w:evenHBand="0" w:firstRowFirstColumn="0" w:firstRowLastColumn="0" w:lastRowFirstColumn="0" w:lastRowLastColumn="0"/>
+              <w:rPr>
+                <w:rFonts w:ascii="宋体" w:hAnsi="宋体"/>
+                <w:szCs w:val="21"/>
+                <w:lang w:val="ru-RU"/>
+              </w:rPr>
+            </w:pPr>
+          </w:p>
+        </w:tc>
+      </w:tr>
+      <w:tr>
+        <w:tc>
+          <w:tcPr>
+            <w:cnfStyle w:val="001000000000" w:firstRow="0" w:lastRow="0" w:firstColumn="1" w:lastColumn="0" w:oddVBand="0" w:evenVBand="0" w:oddHBand="0" w:evenHBand="0" w:firstRowFirstColumn="0" w:firstRowLastColumn="0" w:lastRowFirstColumn="0" w:lastRowLastColumn="0"/>
+            <w:tcW w:w="4148" w:type="dxa"/>
+          </w:tcPr>
+          <w:p>
+            <w:pPr>
+              <w:ind w:firstLineChars="0" w:firstLine="0"/>
+              <w:jc w:val="center"/>
+              <w:rPr>
+                <w:rFonts w:ascii="宋体" w:hAnsi="宋体"/>
+                <w:i w:val="0"/>
+                <w:iCs w:val="0"/>
+                <w:sz w:val="21"/>
+                <w:szCs w:val="21"/>
+                <w:lang w:val="ru-RU"/>
+              </w:rPr>
+            </w:pPr>
+            <w:r>
+              <w:rPr>
+                <w:rFonts w:ascii="宋体" w:hAnsi="宋体" w:hint="eastAsia"/>
+                <w:i w:val="0"/>
+                <w:iCs w:val="0"/>
+                <w:sz w:val="21"/>
+                <w:szCs w:val="21"/>
+                <w:lang w:val="ru-RU"/>
+              </w:rPr>
+              <w:t>G</w:t>
+            </w:r>
+            <w:r>
+              <w:rPr>
+                <w:rFonts w:ascii="宋体" w:hAnsi="宋体"/>
+                <w:i w:val="0"/>
+                <w:iCs w:val="0"/>
+                <w:sz w:val="21"/>
+                <w:szCs w:val="21"/>
+                <w:lang w:val="ru-RU"/>
+              </w:rPr>
+              <w:t>PU</w:t>
+            </w:r>
+            <w:r>
+              <w:rPr>
+                <w:rFonts w:ascii="宋体" w:hAnsi="宋体" w:hint="eastAsia"/>
+                <w:i w:val="0"/>
+                <w:iCs w:val="0"/>
+                <w:sz w:val="21"/>
+                <w:szCs w:val="21"/>
+                <w:lang w:val="ru-RU"/>
+              </w:rPr>
+              <w:t>型号</w:t>
+            </w:r>
+          </w:p>
+        </w:tc>
+        <w:tc>
+          <w:tcPr>
+            <w:tcW w:w="4148" w:type="dxa"/>
+          </w:tcPr>
+          <w:p>
+            <w:pPr>
+              <w:ind w:firstLineChars="0" w:firstLine="0"/>
+              <w:jc w:val="center"/>
+              <w:cnfStyle w:val="000000000000" w:firstRow="0" w:lastRow="0" w:firstColumn="0" w:lastColumn="0" w:oddVBand="0" w:evenVBand="0" w:oddHBand="0" w:evenHBand="0" w:firstRowFirstColumn="0" w:firstRowLastColumn="0" w:lastRowFirstColumn="0" w:lastRowLastColumn="0"/>
+              <w:rPr>
+                <w:rFonts w:ascii="宋体" w:hAnsi="宋体"/>
+                <w:szCs w:val="21"/>
+                <w:lang w:val="ru-RU"/>
+              </w:rPr>
+            </w:pPr>
+          </w:p>
+        </w:tc>
+      </w:tr>
+      <w:tr>
+        <w:trPr>
+          <w:cnfStyle w:val="000000100000" w:firstRow="0" w:lastRow="0" w:firstColumn="0" w:lastColumn="0" w:oddVBand="0" w:evenVBand="0" w:oddHBand="1" w:evenHBand="0" w:firstRowFirstColumn="0" w:firstRowLastColumn="0" w:lastRowFirstColumn="0" w:lastRowLastColumn="0"/>
+        </w:trPr>
+        <w:tc>
+          <w:tcPr>
+            <w:cnfStyle w:val="001000000000" w:firstRow="0" w:lastRow="0" w:firstColumn="1" w:lastColumn="0" w:oddVBand="0" w:evenVBand="0" w:oddHBand="0" w:evenHBand="0" w:firstRowFirstColumn="0" w:firstRowLastColumn="0" w:lastRowFirstColumn="0" w:lastRowLastColumn="0"/>
+            <w:tcW w:w="4148" w:type="dxa"/>
+          </w:tcPr>
+          <w:p>
+            <w:pPr>
+              <w:ind w:firstLineChars="0" w:firstLine="0"/>
+              <w:jc w:val="center"/>
+              <w:rPr>
+                <w:rFonts w:ascii="宋体" w:hAnsi="宋体"/>
+                <w:i w:val="0"/>
+                <w:iCs w:val="0"/>
+                <w:sz w:val="21"/>
+                <w:szCs w:val="21"/>
+                <w:lang w:val="ru-RU"/>
+              </w:rPr>
+            </w:pPr>
+            <w:r>
+              <w:rPr>
+                <w:rFonts w:ascii="宋体" w:hAnsi="宋体" w:hint="eastAsia"/>
+                <w:i w:val="0"/>
+                <w:iCs w:val="0"/>
+                <w:sz w:val="21"/>
+                <w:szCs w:val="21"/>
+                <w:lang w:val="ru-RU"/>
+              </w:rPr>
+              <w:t>C</w:t>
+            </w:r>
+            <w:r>
+              <w:rPr>
+                <w:rFonts w:ascii="宋体" w:hAnsi="宋体"/>
+                <w:i w:val="0"/>
+                <w:iCs w:val="0"/>
+                <w:sz w:val="21"/>
+                <w:szCs w:val="21"/>
+                <w:lang w:val="ru-RU"/>
+              </w:rPr>
+              <w:t xml:space="preserve">PU </w:t>
+            </w:r>
+            <w:r>
+              <w:rPr>
+                <w:rFonts w:ascii="宋体" w:hAnsi="宋体" w:hint="eastAsia"/>
+                <w:i w:val="0"/>
+                <w:iCs w:val="0"/>
+                <w:sz w:val="21"/>
+                <w:szCs w:val="21"/>
+                <w:lang w:val="ru-RU"/>
+              </w:rPr>
+              <w:t>内存</w:t>
+            </w:r>
+          </w:p>
+        </w:tc>
+        <w:tc>
+          <w:tcPr>
+            <w:tcW w:w="4148" w:type="dxa"/>
+          </w:tcPr>
+          <w:p>
+            <w:pPr>
+              <w:ind w:firstLineChars="0" w:firstLine="0"/>
+              <w:jc w:val="center"/>
+              <w:cnfStyle w:val="000000100000" w:firstRow="0" w:lastRow="0" w:firstColumn="0" w:lastColumn="0" w:oddVBand="0" w:evenVBand="0" w:oddHBand="1" w:evenHBand="0" w:firstRowFirstColumn="0" w:firstRowLastColumn="0" w:lastRowFirstColumn="0" w:lastRowLastColumn="0"/>
+              <w:rPr>
+                <w:rFonts w:ascii="宋体" w:hAnsi="宋体"/>
+                <w:szCs w:val="21"/>
+                <w:lang w:val="ru-RU"/>
+              </w:rPr>
+            </w:pPr>
+          </w:p>
+        </w:tc>
+      </w:tr>
+      <w:tr>
+        <w:tc>
+          <w:tcPr>
+            <w:cnfStyle w:val="001000000000" w:firstRow="0" w:lastRow="0" w:firstColumn="1" w:lastColumn="0" w:oddVBand="0" w:evenVBand="0" w:oddHBand="0" w:evenHBand="0" w:firstRowFirstColumn="0" w:firstRowLastColumn="0" w:lastRowFirstColumn="0" w:lastRowLastColumn="0"/>
+            <w:tcW w:w="4148" w:type="dxa"/>
+          </w:tcPr>
+          <w:p>
+            <w:pPr>
+              <w:ind w:firstLineChars="0" w:firstLine="0"/>
+              <w:jc w:val="center"/>
+              <w:rPr>
+                <w:rFonts w:ascii="宋体" w:hAnsi="宋体"/>
+                <w:i w:val="0"/>
+                <w:iCs w:val="0"/>
+                <w:sz w:val="21"/>
+                <w:szCs w:val="21"/>
+                <w:lang w:val="ru-RU"/>
+              </w:rPr>
+            </w:pPr>
+            <w:r>
+              <w:rPr>
+                <w:rFonts w:ascii="宋体" w:hAnsi="宋体" w:hint="eastAsia"/>
+                <w:i w:val="0"/>
+                <w:iCs w:val="0"/>
+                <w:sz w:val="21"/>
+                <w:szCs w:val="21"/>
+                <w:lang w:val="ru-RU"/>
+              </w:rPr>
+              <w:t>编译语言</w:t>
+            </w:r>
+          </w:p>
+        </w:tc>
+        <w:tc>
+          <w:tcPr>
+            <w:tcW w:w="4148" w:type="dxa"/>
+          </w:tcPr>
+          <w:p>
+            <w:pPr>
+              <w:ind w:firstLineChars="0" w:firstLine="0"/>
+              <w:jc w:val="center"/>
+              <w:cnfStyle w:val="000000000000" w:firstRow="0" w:lastRow="0" w:firstColumn="0" w:lastColumn="0" w:oddVBand="0" w:evenVBand="0" w:oddHBand="0" w:evenHBand="0" w:firstRowFirstColumn="0" w:firstRowLastColumn="0" w:lastRowFirstColumn="0" w:lastRowLastColumn="0"/>
+              <w:rPr>
+                <w:rFonts w:ascii="宋体" w:hAnsi="宋体"/>
+                <w:szCs w:val="21"/>
+                <w:lang w:val="ru-RU"/>
+              </w:rPr>
+            </w:pPr>
+            <w:r>
+              <w:rPr>
+                <w:rFonts w:ascii="宋体" w:hAnsi="宋体" w:hint="eastAsia"/>
+                <w:szCs w:val="21"/>
+                <w:lang w:val="ru-RU"/>
+              </w:rPr>
+              <w:t>P</w:t>
+            </w:r>
+            <w:r>
+              <w:rPr>
+                <w:rFonts w:ascii="宋体" w:hAnsi="宋体"/>
+                <w:szCs w:val="21"/>
+                <w:lang w:val="ru-RU"/>
+              </w:rPr>
+              <w:t>ython 3.8.16</w:t>
+            </w:r>
+          </w:p>
+        </w:tc>
+      </w:tr>
+      <w:tr>
+        <w:trPr>
+          <w:cnfStyle w:val="000000100000" w:firstRow="0" w:lastRow="0" w:firstColumn="0" w:lastColumn="0" w:oddVBand="0" w:evenVBand="0" w:oddHBand="1" w:evenHBand="0" w:firstRowFirstColumn="0" w:firstRowLastColumn="0" w:lastRowFirstColumn="0" w:lastRowLastColumn="0"/>
+        </w:trPr>
+        <w:tc>
+          <w:tcPr>
+            <w:cnfStyle w:val="001000000000" w:firstRow="0" w:lastRow="0" w:firstColumn="1" w:lastColumn="0" w:oddVBand="0" w:evenVBand="0" w:oddHBand="0" w:evenHBand="0" w:firstRowFirstColumn="0" w:firstRowLastColumn="0" w:lastRowFirstColumn="0" w:lastRowLastColumn="0"/>
+            <w:tcW w:w="4148" w:type="dxa"/>
+          </w:tcPr>
+          <w:p>
+            <w:pPr>
+              <w:ind w:firstLineChars="0" w:firstLine="0"/>
+              <w:jc w:val="center"/>
+              <w:rPr>
+                <w:rFonts w:ascii="宋体" w:hAnsi="宋体" w:hint="eastAsia"/>
+                <w:i w:val="0"/>
+                <w:iCs w:val="0"/>
+                <w:sz w:val="21"/>
+                <w:szCs w:val="21"/>
+                <w:lang w:val="ru-RU"/>
+              </w:rPr>
+            </w:pPr>
+            <w:r>
+              <w:rPr>
+                <w:rFonts w:ascii="宋体" w:hAnsi="宋体" w:hint="eastAsia"/>
+                <w:i w:val="0"/>
+                <w:iCs w:val="0"/>
+                <w:sz w:val="21"/>
+                <w:szCs w:val="21"/>
+                <w:lang w:val="ru-RU"/>
+              </w:rPr>
+              <w:t>实验框架</w:t>
+            </w:r>
+          </w:p>
+        </w:tc>
+        <w:tc>
+          <w:tcPr>
+            <w:tcW w:w="4148" w:type="dxa"/>
+          </w:tcPr>
+          <w:p>
+            <w:pPr>
+              <w:ind w:firstLineChars="0" w:firstLine="0"/>
+              <w:jc w:val="center"/>
+              <w:cnfStyle w:val="000000100000" w:firstRow="0" w:lastRow="0" w:firstColumn="0" w:lastColumn="0" w:oddVBand="0" w:evenVBand="0" w:oddHBand="1" w:evenHBand="0" w:firstRowFirstColumn="0" w:firstRowLastColumn="0" w:lastRowFirstColumn="0" w:lastRowLastColumn="0"/>
+              <w:rPr>
+                <w:rFonts w:ascii="宋体" w:hAnsi="宋体"/>
+                <w:szCs w:val="21"/>
+                <w:lang w:val="ru-RU"/>
+              </w:rPr>
+            </w:pPr>
+            <w:proofErr w:type="spellStart"/>
+            <w:r>
+              <w:rPr>
+                <w:rFonts w:ascii="宋体" w:hAnsi="宋体"/>
+                <w:szCs w:val="21"/>
+              </w:rPr>
+              <w:t>Pytorch</w:t>
+            </w:r>
+            <w:proofErr w:type="spellEnd"/>
+            <w:r>
+              <w:rPr>
+                <w:rFonts w:ascii="宋体" w:hAnsi="宋体"/>
+                <w:szCs w:val="21"/>
+              </w:rPr>
+              <w:t xml:space="preserve"> 深度学习框架</w:t>
+            </w:r>
+          </w:p>
+        </w:tc>
+      </w:tr>
+      <w:tr>
+        <w:tc>
+          <w:tcPr>
+            <w:cnfStyle w:val="001000000000" w:firstRow="0" w:lastRow="0" w:firstColumn="1" w:lastColumn="0" w:oddVBand="0" w:evenVBand="0" w:oddHBand="0" w:evenHBand="0" w:firstRowFirstColumn="0" w:firstRowLastColumn="0" w:lastRowFirstColumn="0" w:lastRowLastColumn="0"/>
+            <w:tcW w:w="4148" w:type="dxa"/>
+          </w:tcPr>
+          <w:p>
+            <w:pPr>
+              <w:ind w:firstLineChars="0" w:firstLine="0"/>
+              <w:jc w:val="center"/>
+              <w:rPr>
+                <w:rFonts w:ascii="宋体" w:hAnsi="宋体" w:hint="eastAsia"/>
+                <w:i w:val="0"/>
+                <w:iCs w:val="0"/>
+                <w:sz w:val="21"/>
+                <w:szCs w:val="21"/>
+                <w:lang w:val="ru-RU"/>
+              </w:rPr>
+            </w:pPr>
+            <w:r>
+              <w:rPr>
+                <w:rFonts w:ascii="宋体" w:hAnsi="宋体" w:hint="eastAsia"/>
+                <w:i w:val="0"/>
+                <w:iCs w:val="0"/>
+                <w:sz w:val="21"/>
+                <w:szCs w:val="21"/>
+                <w:lang w:val="ru-RU"/>
+              </w:rPr>
+              <w:lastRenderedPageBreak/>
+              <w:t>存储地址</w:t>
+            </w:r>
+          </w:p>
+        </w:tc>
+        <w:tc>
+          <w:tcPr>
+            <w:tcW w:w="4148" w:type="dxa"/>
+          </w:tcPr>
+          <w:p>
+            <w:pPr>
+              <w:ind w:firstLineChars="0" w:firstLine="0"/>
+              <w:jc w:val="center"/>
+              <w:cnfStyle w:val="000000000000" w:firstRow="0" w:lastRow="0" w:firstColumn="0" w:lastColumn="0" w:oddVBand="0" w:evenVBand="0" w:oddHBand="0" w:evenHBand="0" w:firstRowFirstColumn="0" w:firstRowLastColumn="0" w:lastRowFirstColumn="0" w:lastRowLastColumn="0"/>
+              <w:rPr>
+                <w:rFonts w:ascii="宋体" w:hAnsi="宋体"/>
+                <w:szCs w:val="21"/>
+              </w:rPr>
+            </w:pPr>
+            <w:r>
+              <w:rPr>
+                <w:rFonts w:ascii="宋体" w:hAnsi="宋体" w:hint="eastAsia"/>
+                <w:szCs w:val="21"/>
+              </w:rPr>
+              <w:t>本地磁盘</w:t>
+            </w:r>
+          </w:p>
+        </w:tc>
+      </w:tr>
+    </w:tbl>
+    <w:p>
+      <w:pPr>
+        <w:ind w:firstLineChars="0" w:firstLine="0"/>
+        <w:rPr>
+          <w:rFonts w:hint="eastAsia"/>
+          <w:lang w:val="ru-RU"/>
+        </w:rPr>
+      </w:pPr>
     </w:p>
     <w:p>
       <w:pPr>
@@ -16088,7 +16780,7 @@
           <w:rFonts w:eastAsia="宋体"/>
         </w:rPr>
       </w:pPr>
-      <w:bookmarkStart w:id="32" w:name="_Toc134490228"/>
+      <w:bookmarkStart w:id="32" w:name="_Toc134585982"/>
       <w:r>
         <w:rPr>
           <w:rFonts w:eastAsia="宋体"/>
@@ -16107,7 +16799,7 @@
       <w:pPr>
         <w:pStyle w:val="2"/>
       </w:pPr>
-      <w:bookmarkStart w:id="33" w:name="_Toc134490229"/>
+      <w:bookmarkStart w:id="33" w:name="_Toc134585983"/>
       <w:r>
         <w:t>ReID</w:t>
       </w:r>
@@ -16128,7 +16820,7 @@
       <w:pPr>
         <w:pStyle w:val="2"/>
       </w:pPr>
-      <w:bookmarkStart w:id="34" w:name="_Toc134490230"/>
+      <w:bookmarkStart w:id="34" w:name="_Toc134585984"/>
       <w:r>
         <w:t>DeepSORT</w:t>
       </w:r>
@@ -16149,7 +16841,7 @@
       <w:pPr>
         <w:pStyle w:val="2"/>
       </w:pPr>
-      <w:bookmarkStart w:id="35" w:name="_Toc134490231"/>
+      <w:bookmarkStart w:id="35" w:name="_Toc134585985"/>
       <w:r>
         <w:t>商店客流量统计系统展示与测试</w:t>
       </w:r>
@@ -16163,7 +16855,7 @@
           <w:lang w:val="ru-RU"/>
         </w:rPr>
       </w:pPr>
-      <w:bookmarkStart w:id="36" w:name="_Toc134490232"/>
+      <w:bookmarkStart w:id="36" w:name="_Toc134585986"/>
       <w:r>
         <w:rPr>
           <w:rFonts w:eastAsia="宋体"/>
@@ -16189,7 +16881,7 @@
           <w:lang w:val="ru-RU"/>
         </w:rPr>
       </w:pPr>
-      <w:bookmarkStart w:id="37" w:name="_Toc134490233"/>
+      <w:bookmarkStart w:id="37" w:name="_Toc134585987"/>
       <w:r>
         <w:rPr>
           <w:rFonts w:eastAsia="宋体"/>
@@ -16215,7 +16907,7 @@
           <w:lang w:val="ru-RU"/>
         </w:rPr>
       </w:pPr>
-      <w:bookmarkStart w:id="38" w:name="_Toc134490234"/>
+      <w:bookmarkStart w:id="38" w:name="_Toc134585988"/>
       <w:r>
         <w:rPr>
           <w:rFonts w:eastAsia="宋体"/>
@@ -16241,7 +16933,7 @@
           <w:lang w:val="ru-RU"/>
         </w:rPr>
       </w:pPr>
-      <w:bookmarkStart w:id="39" w:name="_Toc134490235"/>
+      <w:bookmarkStart w:id="39" w:name="_Toc134585989"/>
       <w:r>
         <w:rPr>
           <w:rFonts w:eastAsia="宋体"/>
@@ -16258,7 +16950,7 @@
           <w:rFonts w:eastAsia="宋体"/>
         </w:rPr>
       </w:pPr>
-      <w:bookmarkStart w:id="40" w:name="_Toc134490236"/>
+      <w:bookmarkStart w:id="40" w:name="_Toc134585990"/>
       <w:r>
         <w:rPr>
           <w:rFonts w:eastAsia="宋体"/>
@@ -16318,7 +17010,7 @@
           <w:rFonts w:eastAsia="宋体"/>
         </w:rPr>
       </w:pPr>
-      <w:bookmarkStart w:id="41" w:name="_Toc134490237"/>
+      <w:bookmarkStart w:id="41" w:name="_Toc134585991"/>
       <w:r>
         <w:rPr>
           <w:rFonts w:eastAsia="宋体"/>
@@ -16329,12 +17021,12 @@
       <w:bookmarkEnd w:id="41"/>
     </w:p>
     <w:sectPr>
-      <w:headerReference w:type="even" r:id="rId30"/>
-      <w:headerReference w:type="default" r:id="rId31"/>
-      <w:footerReference w:type="even" r:id="rId32"/>
-      <w:footerReference w:type="default" r:id="rId33"/>
-      <w:headerReference w:type="first" r:id="rId34"/>
-      <w:footerReference w:type="first" r:id="rId35"/>
+      <w:headerReference w:type="even" r:id="rId31"/>
+      <w:headerReference w:type="default" r:id="rId32"/>
+      <w:footerReference w:type="even" r:id="rId33"/>
+      <w:footerReference w:type="default" r:id="rId34"/>
+      <w:headerReference w:type="first" r:id="rId35"/>
+      <w:footerReference w:type="first" r:id="rId36"/>
       <w:pgSz w:w="11906" w:h="16838"/>
       <w:pgMar w:top="1440" w:right="1800" w:bottom="1440" w:left="1800" w:header="851" w:footer="992" w:gutter="0"/>
       <w:cols w:space="425"/>
@@ -17963,6 +18655,229 @@
       <w:szCs w:val="26"/>
     </w:rPr>
   </w:style>
+  <w:style w:type="table" w:styleId="af0">
+    <w:name w:val="Table Grid"/>
+    <w:basedOn w:val="a2"/>
+    <w:uiPriority w:val="39"/>
+    <w:rsid w:val="00302403"/>
+    <w:tblPr>
+      <w:tblBorders>
+        <w:top w:val="single" w:sz="4" w:space="0" w:color="auto"/>
+        <w:left w:val="single" w:sz="4" w:space="0" w:color="auto"/>
+        <w:bottom w:val="single" w:sz="4" w:space="0" w:color="auto"/>
+        <w:right w:val="single" w:sz="4" w:space="0" w:color="auto"/>
+        <w:insideH w:val="single" w:sz="4" w:space="0" w:color="auto"/>
+        <w:insideV w:val="single" w:sz="4" w:space="0" w:color="auto"/>
+      </w:tblBorders>
+    </w:tblPr>
+  </w:style>
+  <w:style w:type="table" w:styleId="31">
+    <w:name w:val="Plain Table 3"/>
+    <w:basedOn w:val="a2"/>
+    <w:uiPriority w:val="43"/>
+    <w:rsid w:val="00302403"/>
+    <w:tblPr>
+      <w:tblStyleRowBandSize w:val="1"/>
+      <w:tblStyleColBandSize w:val="1"/>
+    </w:tblPr>
+    <w:tblStylePr w:type="firstRow">
+      <w:rPr>
+        <w:b/>
+        <w:bCs/>
+        <w:caps/>
+      </w:rPr>
+      <w:tblPr/>
+      <w:tcPr>
+        <w:tcBorders>
+          <w:bottom w:val="single" w:sz="4" w:space="0" w:color="7F7F7F" w:themeColor="text1" w:themeTint="80"/>
+        </w:tcBorders>
+      </w:tcPr>
+    </w:tblStylePr>
+    <w:tblStylePr w:type="lastRow">
+      <w:rPr>
+        <w:b/>
+        <w:bCs/>
+        <w:caps/>
+      </w:rPr>
+      <w:tblPr/>
+      <w:tcPr>
+        <w:tcBorders>
+          <w:top w:val="nil"/>
+        </w:tcBorders>
+      </w:tcPr>
+    </w:tblStylePr>
+    <w:tblStylePr w:type="firstCol">
+      <w:rPr>
+        <w:b/>
+        <w:bCs/>
+        <w:caps/>
+      </w:rPr>
+      <w:tblPr/>
+      <w:tcPr>
+        <w:tcBorders>
+          <w:right w:val="single" w:sz="4" w:space="0" w:color="7F7F7F" w:themeColor="text1" w:themeTint="80"/>
+        </w:tcBorders>
+      </w:tcPr>
+    </w:tblStylePr>
+    <w:tblStylePr w:type="lastCol">
+      <w:rPr>
+        <w:b/>
+        <w:bCs/>
+        <w:caps/>
+      </w:rPr>
+      <w:tblPr/>
+      <w:tcPr>
+        <w:tcBorders>
+          <w:left w:val="nil"/>
+        </w:tcBorders>
+      </w:tcPr>
+    </w:tblStylePr>
+    <w:tblStylePr w:type="band1Vert">
+      <w:tblPr/>
+      <w:tcPr>
+        <w:shd w:val="clear" w:color="auto" w:fill="F2F2F2" w:themeFill="background1" w:themeFillShade="F2"/>
+      </w:tcPr>
+    </w:tblStylePr>
+    <w:tblStylePr w:type="band1Horz">
+      <w:tblPr/>
+      <w:tcPr>
+        <w:shd w:val="clear" w:color="auto" w:fill="F2F2F2" w:themeFill="background1" w:themeFillShade="F2"/>
+      </w:tcPr>
+    </w:tblStylePr>
+    <w:tblStylePr w:type="neCell">
+      <w:tblPr/>
+      <w:tcPr>
+        <w:tcBorders>
+          <w:left w:val="nil"/>
+        </w:tcBorders>
+      </w:tcPr>
+    </w:tblStylePr>
+    <w:tblStylePr w:type="nwCell">
+      <w:tblPr/>
+      <w:tcPr>
+        <w:tcBorders>
+          <w:right w:val="nil"/>
+        </w:tcBorders>
+      </w:tcPr>
+    </w:tblStylePr>
+  </w:style>
+  <w:style w:type="table" w:styleId="5">
+    <w:name w:val="Plain Table 5"/>
+    <w:basedOn w:val="a2"/>
+    <w:uiPriority w:val="45"/>
+    <w:rsid w:val="00302403"/>
+    <w:tblPr>
+      <w:tblStyleRowBandSize w:val="1"/>
+      <w:tblStyleColBandSize w:val="1"/>
+    </w:tblPr>
+    <w:tblStylePr w:type="firstRow">
+      <w:rPr>
+        <w:rFonts w:asciiTheme="majorHAnsi" w:eastAsiaTheme="majorEastAsia" w:hAnsiTheme="majorHAnsi" w:cstheme="majorBidi"/>
+        <w:i/>
+        <w:iCs/>
+        <w:sz w:val="26"/>
+      </w:rPr>
+      <w:tblPr/>
+      <w:tcPr>
+        <w:tcBorders>
+          <w:bottom w:val="single" w:sz="4" w:space="0" w:color="7F7F7F" w:themeColor="text1" w:themeTint="80"/>
+        </w:tcBorders>
+        <w:shd w:val="clear" w:color="auto" w:fill="FFFFFF" w:themeFill="background1"/>
+      </w:tcPr>
+    </w:tblStylePr>
+    <w:tblStylePr w:type="lastRow">
+      <w:rPr>
+        <w:rFonts w:asciiTheme="majorHAnsi" w:eastAsiaTheme="majorEastAsia" w:hAnsiTheme="majorHAnsi" w:cstheme="majorBidi"/>
+        <w:i/>
+        <w:iCs/>
+        <w:sz w:val="26"/>
+      </w:rPr>
+      <w:tblPr/>
+      <w:tcPr>
+        <w:tcBorders>
+          <w:top w:val="single" w:sz="4" w:space="0" w:color="7F7F7F" w:themeColor="text1" w:themeTint="80"/>
+        </w:tcBorders>
+        <w:shd w:val="clear" w:color="auto" w:fill="FFFFFF" w:themeFill="background1"/>
+      </w:tcPr>
+    </w:tblStylePr>
+    <w:tblStylePr w:type="firstCol">
+      <w:pPr>
+        <w:jc w:val="right"/>
+      </w:pPr>
+      <w:rPr>
+        <w:rFonts w:asciiTheme="majorHAnsi" w:eastAsiaTheme="majorEastAsia" w:hAnsiTheme="majorHAnsi" w:cstheme="majorBidi"/>
+        <w:i/>
+        <w:iCs/>
+        <w:sz w:val="26"/>
+      </w:rPr>
+      <w:tblPr/>
+      <w:tcPr>
+        <w:tcBorders>
+          <w:right w:val="single" w:sz="4" w:space="0" w:color="7F7F7F" w:themeColor="text1" w:themeTint="80"/>
+        </w:tcBorders>
+        <w:shd w:val="clear" w:color="auto" w:fill="FFFFFF" w:themeFill="background1"/>
+      </w:tcPr>
+    </w:tblStylePr>
+    <w:tblStylePr w:type="lastCol">
+      <w:rPr>
+        <w:rFonts w:asciiTheme="majorHAnsi" w:eastAsiaTheme="majorEastAsia" w:hAnsiTheme="majorHAnsi" w:cstheme="majorBidi"/>
+        <w:i/>
+        <w:iCs/>
+        <w:sz w:val="26"/>
+      </w:rPr>
+      <w:tblPr/>
+      <w:tcPr>
+        <w:tcBorders>
+          <w:left w:val="single" w:sz="4" w:space="0" w:color="7F7F7F" w:themeColor="text1" w:themeTint="80"/>
+        </w:tcBorders>
+        <w:shd w:val="clear" w:color="auto" w:fill="FFFFFF" w:themeFill="background1"/>
+      </w:tcPr>
+    </w:tblStylePr>
+    <w:tblStylePr w:type="band1Vert">
+      <w:tblPr/>
+      <w:tcPr>
+        <w:shd w:val="clear" w:color="auto" w:fill="F2F2F2" w:themeFill="background1" w:themeFillShade="F2"/>
+      </w:tcPr>
+    </w:tblStylePr>
+    <w:tblStylePr w:type="band1Horz">
+      <w:tblPr/>
+      <w:tcPr>
+        <w:shd w:val="clear" w:color="auto" w:fill="F2F2F2" w:themeFill="background1" w:themeFillShade="F2"/>
+      </w:tcPr>
+    </w:tblStylePr>
+    <w:tblStylePr w:type="neCell">
+      <w:tblPr/>
+      <w:tcPr>
+        <w:tcBorders>
+          <w:left w:val="nil"/>
+        </w:tcBorders>
+      </w:tcPr>
+    </w:tblStylePr>
+    <w:tblStylePr w:type="nwCell">
+      <w:tblPr/>
+      <w:tcPr>
+        <w:tcBorders>
+          <w:right w:val="nil"/>
+        </w:tcBorders>
+      </w:tcPr>
+    </w:tblStylePr>
+    <w:tblStylePr w:type="seCell">
+      <w:tblPr/>
+      <w:tcPr>
+        <w:tcBorders>
+          <w:left w:val="nil"/>
+        </w:tcBorders>
+      </w:tcPr>
+    </w:tblStylePr>
+    <w:tblStylePr w:type="swCell">
+      <w:tblPr/>
+      <w:tcPr>
+        <w:tcBorders>
+          <w:right w:val="nil"/>
+        </w:tcBorders>
+      </w:tcPr>
+    </w:tblStylePr>
+  </w:style>
 </w:styles>
 </file>
 

</xml_diff>